<commit_message>
Work on Duncan et al.
Completion of edits for Cursing
</commit_message>
<xml_diff>
--- a/Caleb Distinction/Mate Preference MLSA FINAL DRAFT.docx
+++ b/Caleb Distinction/Mate Preference MLSA FINAL DRAFT.docx
@@ -184,8 +184,16 @@
         <w:rPr>
           <w:rFonts w:ascii="Times New Roman" w:hAnsi="Times New Roman" w:cs="Times New Roman"/>
         </w:rPr>
-        <w:t>Dr. Melissa Fallone</w:t>
-      </w:r>
+        <w:t xml:space="preserve">Dr. Melissa </w:t>
+      </w:r>
+      <w:proofErr w:type="spellStart"/>
+      <w:r>
+        <w:rPr>
+          <w:rFonts w:ascii="Times New Roman" w:hAnsi="Times New Roman" w:cs="Times New Roman"/>
+        </w:rPr>
+        <w:t>Fallone</w:t>
+      </w:r>
+      <w:proofErr w:type="spellEnd"/>
     </w:p>
     <w:p>
       <w:pPr>
@@ -384,6 +392,7 @@
         <w:t>completed the Big Five Personality Questionnaire Short Form (</w:t>
       </w:r>
       <w:commentRangeStart w:id="2"/>
+      <w:proofErr w:type="spellStart"/>
       <w:r>
         <w:rPr>
           <w:rFonts w:ascii="Times New Roman" w:hAnsi="Times New Roman" w:cs="Times New Roman"/>
@@ -391,6 +400,7 @@
         <w:t>Morizet</w:t>
       </w:r>
       <w:commentRangeEnd w:id="2"/>
+      <w:proofErr w:type="spellEnd"/>
       <w:r>
         <w:rPr>
           <w:rStyle w:val="CommentReference"/>
@@ -2149,12 +2159,14 @@
         </w:rPr>
         <w:t xml:space="preserve"> </w:t>
       </w:r>
+      <w:proofErr w:type="spellStart"/>
       <w:r>
         <w:rPr>
           <w:rFonts w:ascii="Times New Roman" w:hAnsi="Times New Roman" w:cs="Times New Roman"/>
         </w:rPr>
         <w:t>Botwin</w:t>
       </w:r>
+      <w:proofErr w:type="spellEnd"/>
       <w:r>
         <w:rPr>
           <w:rFonts w:ascii="Times New Roman" w:hAnsi="Times New Roman" w:cs="Times New Roman"/>
@@ -2269,6 +2281,7 @@
         <w:t xml:space="preserve">participants, </w:t>
       </w:r>
       <w:commentRangeStart w:id="7"/>
+      <w:proofErr w:type="spellStart"/>
       <w:r>
         <w:rPr>
           <w:rFonts w:ascii="Times New Roman" w:hAnsi="Times New Roman" w:cs="Times New Roman"/>
@@ -2276,6 +2289,7 @@
         <w:t>Botwin</w:t>
       </w:r>
       <w:commentRangeEnd w:id="7"/>
+      <w:proofErr w:type="spellEnd"/>
       <w:r>
         <w:rPr>
           <w:rStyle w:val="CommentReference"/>
@@ -2414,7 +2428,21 @@
         <w:rPr>
           <w:rFonts w:ascii="Times New Roman" w:hAnsi="Times New Roman" w:cs="Times New Roman"/>
         </w:rPr>
-        <w:t>between partners</w:t>
+        <w:t xml:space="preserve">between </w:t>
+      </w:r>
+      <w:commentRangeStart w:id="9"/>
+      <w:r>
+        <w:rPr>
+          <w:rFonts w:ascii="Times New Roman" w:hAnsi="Times New Roman" w:cs="Times New Roman"/>
+        </w:rPr>
+        <w:t>partners</w:t>
+      </w:r>
+      <w:commentRangeEnd w:id="9"/>
+      <w:r>
+        <w:rPr>
+          <w:rStyle w:val="CommentReference"/>
+        </w:rPr>
+        <w:commentReference w:id="9"/>
       </w:r>
       <w:r>
         <w:rPr>
@@ -2444,8 +2472,44 @@
         <w:rPr>
           <w:rFonts w:ascii="Times New Roman" w:hAnsi="Times New Roman" w:cs="Times New Roman"/>
         </w:rPr>
-        <w:t xml:space="preserve"> were even stronger predictors of dissatisfaction. (Botwin et al., 1997)</w:t>
-      </w:r>
+        <w:t xml:space="preserve"> were even stronger predictors of dissatisfaction</w:t>
+      </w:r>
+      <w:del w:id="10" w:author="Marshall, Caleb Z" w:date="2018-05-01T10:25:00Z">
+        <w:r>
+          <w:rPr>
+            <w:rFonts w:ascii="Times New Roman" w:hAnsi="Times New Roman" w:cs="Times New Roman"/>
+          </w:rPr>
+          <w:delText>.</w:delText>
+        </w:r>
+      </w:del>
+      <w:r>
+        <w:rPr>
+          <w:rFonts w:ascii="Times New Roman" w:hAnsi="Times New Roman" w:cs="Times New Roman"/>
+        </w:rPr>
+        <w:t xml:space="preserve"> (</w:t>
+      </w:r>
+      <w:proofErr w:type="spellStart"/>
+      <w:r>
+        <w:rPr>
+          <w:rFonts w:ascii="Times New Roman" w:hAnsi="Times New Roman" w:cs="Times New Roman"/>
+        </w:rPr>
+        <w:t>Botwin</w:t>
+      </w:r>
+      <w:proofErr w:type="spellEnd"/>
+      <w:r>
+        <w:rPr>
+          <w:rFonts w:ascii="Times New Roman" w:hAnsi="Times New Roman" w:cs="Times New Roman"/>
+        </w:rPr>
+        <w:t xml:space="preserve"> et al., 1997)</w:t>
+      </w:r>
+      <w:ins w:id="11" w:author="Marshall, Caleb Z" w:date="2018-05-01T10:26:00Z">
+        <w:r>
+          <w:rPr>
+            <w:rFonts w:ascii="Times New Roman" w:hAnsi="Times New Roman" w:cs="Times New Roman"/>
+          </w:rPr>
+          <w:t>.</w:t>
+        </w:r>
+      </w:ins>
     </w:p>
     <w:p>
       <w:pPr>
@@ -2455,6 +2519,7 @@
           <w:rFonts w:ascii="Times New Roman" w:hAnsi="Times New Roman" w:cs="Times New Roman"/>
         </w:rPr>
       </w:pPr>
+      <w:proofErr w:type="spellStart"/>
       <w:r>
         <w:rPr>
           <w:rFonts w:ascii="Times New Roman" w:hAnsi="Times New Roman" w:cs="Times New Roman"/>
@@ -2467,6 +2532,7 @@
         </w:rPr>
         <w:t>n</w:t>
       </w:r>
+      <w:proofErr w:type="spellEnd"/>
       <w:r>
         <w:rPr>
           <w:rFonts w:ascii="Times New Roman" w:hAnsi="Times New Roman" w:cs="Times New Roman"/>
@@ -2570,14 +2636,14 @@
         </w:rPr>
         <w:t xml:space="preserve">a factor which </w:t>
       </w:r>
-      <w:commentRangeStart w:id="9"/>
+      <w:commentRangeStart w:id="12"/>
       <w:r>
         <w:rPr>
           <w:rFonts w:ascii="Times New Roman" w:hAnsi="Times New Roman" w:cs="Times New Roman"/>
         </w:rPr>
         <w:t>Castro</w:t>
       </w:r>
-      <w:commentRangeEnd w:id="9"/>
+      <w:commentRangeEnd w:id="12"/>
       <w:r>
         <w:rPr>
           <w:rStyle w:val="CommentReference"/>
@@ -2585,7 +2651,7 @@
           <w:sz w:val="24"/>
           <w:szCs w:val="24"/>
         </w:rPr>
-        <w:commentReference w:id="9"/>
+        <w:commentReference w:id="12"/>
       </w:r>
       <w:r>
         <w:rPr>
@@ -2669,14 +2735,44 @@
         <w:rPr>
           <w:rFonts w:ascii="Times New Roman" w:hAnsi="Times New Roman" w:cs="Times New Roman"/>
         </w:rPr>
-        <w:t xml:space="preserve">, Penke, Schmukle, and </w:t>
-      </w:r>
+        <w:t xml:space="preserve">, </w:t>
+      </w:r>
+      <w:proofErr w:type="spellStart"/>
+      <w:r>
+        <w:rPr>
+          <w:rFonts w:ascii="Times New Roman" w:hAnsi="Times New Roman" w:cs="Times New Roman"/>
+        </w:rPr>
+        <w:t>Penke</w:t>
+      </w:r>
+      <w:proofErr w:type="spellEnd"/>
+      <w:r>
+        <w:rPr>
+          <w:rFonts w:ascii="Times New Roman" w:hAnsi="Times New Roman" w:cs="Times New Roman"/>
+        </w:rPr>
+        <w:t xml:space="preserve">, </w:t>
+      </w:r>
+      <w:proofErr w:type="spellStart"/>
+      <w:r>
+        <w:rPr>
+          <w:rFonts w:ascii="Times New Roman" w:hAnsi="Times New Roman" w:cs="Times New Roman"/>
+        </w:rPr>
+        <w:t>Schmukle</w:t>
+      </w:r>
+      <w:proofErr w:type="spellEnd"/>
+      <w:r>
+        <w:rPr>
+          <w:rFonts w:ascii="Times New Roman" w:hAnsi="Times New Roman" w:cs="Times New Roman"/>
+        </w:rPr>
+        <w:t xml:space="preserve">, and </w:t>
+      </w:r>
+      <w:proofErr w:type="spellStart"/>
       <w:r>
         <w:rPr>
           <w:rFonts w:ascii="Times New Roman" w:hAnsi="Times New Roman" w:cs="Times New Roman"/>
         </w:rPr>
         <w:t>Asendorpf</w:t>
       </w:r>
+      <w:proofErr w:type="spellEnd"/>
       <w:r>
         <w:rPr>
           <w:rFonts w:ascii="Times New Roman" w:hAnsi="Times New Roman" w:cs="Times New Roman"/>
@@ -2738,7 +2834,7 @@
           <w:sz w:val="24"/>
           <w:szCs w:val="24"/>
         </w:rPr>
-        <w:commentReference w:id="10"/>
+        <w:commentReference w:id="13"/>
       </w:r>
       <w:r>
         <w:rPr>
@@ -2851,15 +2947,15 @@
         </w:rPr>
         <w:t xml:space="preserve">as recorded through responses to </w:t>
       </w:r>
-      <w:commentRangeStart w:id="11"/>
-      <w:commentRangeStart w:id="12"/>
+      <w:commentRangeStart w:id="14"/>
+      <w:commentRangeStart w:id="15"/>
       <w:r>
         <w:rPr>
           <w:rFonts w:ascii="Times New Roman" w:hAnsi="Times New Roman" w:cs="Times New Roman"/>
         </w:rPr>
         <w:t>a written prompt</w:t>
       </w:r>
-      <w:commentRangeEnd w:id="11"/>
+      <w:commentRangeEnd w:id="14"/>
       <w:r>
         <w:rPr>
           <w:rStyle w:val="CommentReference"/>
@@ -2867,9 +2963,9 @@
           <w:sz w:val="24"/>
           <w:szCs w:val="24"/>
         </w:rPr>
-        <w:commentReference w:id="11"/>
-      </w:r>
-      <w:commentRangeEnd w:id="12"/>
+        <w:commentReference w:id="14"/>
+      </w:r>
+      <w:commentRangeEnd w:id="15"/>
       <w:r>
         <w:rPr>
           <w:rStyle w:val="CommentReference"/>
@@ -2877,7 +2973,7 @@
           <w:sz w:val="24"/>
           <w:szCs w:val="24"/>
         </w:rPr>
-        <w:commentReference w:id="12"/>
+        <w:commentReference w:id="15"/>
       </w:r>
       <w:r>
         <w:rPr>
@@ -2939,14 +3035,16 @@
         </w:rPr>
         <w:t>(</w:t>
       </w:r>
-      <w:commentRangeStart w:id="13"/>
+      <w:commentRangeStart w:id="16"/>
+      <w:proofErr w:type="spellStart"/>
       <w:r>
         <w:rPr>
           <w:rFonts w:ascii="Times New Roman" w:hAnsi="Times New Roman" w:cs="Times New Roman"/>
         </w:rPr>
         <w:t>Landauer</w:t>
       </w:r>
-      <w:commentRangeEnd w:id="13"/>
+      <w:commentRangeEnd w:id="16"/>
+      <w:proofErr w:type="spellEnd"/>
       <w:r>
         <w:rPr>
           <w:rStyle w:val="CommentReference"/>
@@ -2954,13 +3052,41 @@
           <w:sz w:val="24"/>
           <w:szCs w:val="24"/>
         </w:rPr>
-        <w:commentReference w:id="13"/>
-      </w:r>
-      <w:r>
-        <w:rPr>
-          <w:rFonts w:ascii="Times New Roman" w:hAnsi="Times New Roman" w:cs="Times New Roman"/>
-        </w:rPr>
-        <w:t>, Folt, &amp; Laham,</w:t>
+        <w:commentReference w:id="16"/>
+      </w:r>
+      <w:r>
+        <w:rPr>
+          <w:rFonts w:ascii="Times New Roman" w:hAnsi="Times New Roman" w:cs="Times New Roman"/>
+        </w:rPr>
+        <w:t xml:space="preserve">, </w:t>
+      </w:r>
+      <w:proofErr w:type="spellStart"/>
+      <w:r>
+        <w:rPr>
+          <w:rFonts w:ascii="Times New Roman" w:hAnsi="Times New Roman" w:cs="Times New Roman"/>
+        </w:rPr>
+        <w:t>Folt</w:t>
+      </w:r>
+      <w:proofErr w:type="spellEnd"/>
+      <w:r>
+        <w:rPr>
+          <w:rFonts w:ascii="Times New Roman" w:hAnsi="Times New Roman" w:cs="Times New Roman"/>
+        </w:rPr>
+        <w:t xml:space="preserve">, &amp; </w:t>
+      </w:r>
+      <w:proofErr w:type="spellStart"/>
+      <w:r>
+        <w:rPr>
+          <w:rFonts w:ascii="Times New Roman" w:hAnsi="Times New Roman" w:cs="Times New Roman"/>
+        </w:rPr>
+        <w:t>Laham</w:t>
+      </w:r>
+      <w:proofErr w:type="spellEnd"/>
+      <w:r>
+        <w:rPr>
+          <w:rFonts w:ascii="Times New Roman" w:hAnsi="Times New Roman" w:cs="Times New Roman"/>
+        </w:rPr>
+        <w:t>,</w:t>
       </w:r>
       <w:r>
         <w:rPr>
@@ -3237,19 +3363,19 @@
         </w:rPr>
         <w:t xml:space="preserve">, and the majority were </w:t>
       </w:r>
-      <w:commentRangeStart w:id="14"/>
+      <w:commentRangeStart w:id="17"/>
       <w:r>
         <w:rPr>
           <w:rFonts w:ascii="Times New Roman" w:hAnsi="Times New Roman" w:cs="Times New Roman"/>
         </w:rPr>
         <w:t>white</w:t>
       </w:r>
-      <w:commentRangeEnd w:id="14"/>
+      <w:commentRangeEnd w:id="17"/>
       <w:r>
         <w:rPr>
           <w:rStyle w:val="CommentReference"/>
         </w:rPr>
-        <w:commentReference w:id="14"/>
+        <w:commentReference w:id="17"/>
       </w:r>
       <w:r>
         <w:rPr>
@@ -3342,8 +3468,16 @@
         <w:rPr>
           <w:rFonts w:ascii="Times New Roman" w:hAnsi="Times New Roman" w:cs="Times New Roman"/>
         </w:rPr>
-        <w:t xml:space="preserve"> through Qualtrics</w:t>
-      </w:r>
+        <w:t xml:space="preserve"> through </w:t>
+      </w:r>
+      <w:proofErr w:type="spellStart"/>
+      <w:r>
+        <w:rPr>
+          <w:rFonts w:ascii="Times New Roman" w:hAnsi="Times New Roman" w:cs="Times New Roman"/>
+        </w:rPr>
+        <w:t>Qualtrics</w:t>
+      </w:r>
+      <w:proofErr w:type="spellEnd"/>
       <w:r>
         <w:rPr>
           <w:rFonts w:ascii="Times New Roman" w:hAnsi="Times New Roman" w:cs="Times New Roman"/>
@@ -3380,19 +3514,19 @@
         </w:rPr>
         <w:t xml:space="preserve"> After reporting demographic </w:t>
       </w:r>
-      <w:commentRangeStart w:id="15"/>
+      <w:commentRangeStart w:id="18"/>
       <w:r>
         <w:rPr>
           <w:rFonts w:ascii="Times New Roman" w:hAnsi="Times New Roman" w:cs="Times New Roman"/>
         </w:rPr>
         <w:t>information</w:t>
       </w:r>
-      <w:commentRangeEnd w:id="15"/>
+      <w:commentRangeEnd w:id="18"/>
       <w:r>
         <w:rPr>
           <w:rStyle w:val="CommentReference"/>
         </w:rPr>
-        <w:commentReference w:id="15"/>
+        <w:commentReference w:id="18"/>
       </w:r>
       <w:r>
         <w:rPr>
@@ -3422,8 +3556,16 @@
         <w:rPr>
           <w:rFonts w:ascii="Times New Roman" w:hAnsi="Times New Roman" w:cs="Times New Roman"/>
         </w:rPr>
-        <w:t>t Questionnaire (Morizot</w:t>
-      </w:r>
+        <w:t>t Questionnaire (</w:t>
+      </w:r>
+      <w:proofErr w:type="spellStart"/>
+      <w:r>
+        <w:rPr>
+          <w:rFonts w:ascii="Times New Roman" w:hAnsi="Times New Roman" w:cs="Times New Roman"/>
+        </w:rPr>
+        <w:t>Morizot</w:t>
+      </w:r>
+      <w:proofErr w:type="spellEnd"/>
       <w:r>
         <w:rPr>
           <w:rFonts w:ascii="Times New Roman" w:hAnsi="Times New Roman" w:cs="Times New Roman"/>
@@ -3780,6 +3922,7 @@
         </w:rPr>
         <w:t xml:space="preserve">was conducted in R using the </w:t>
       </w:r>
+      <w:proofErr w:type="spellStart"/>
       <w:r>
         <w:rPr>
           <w:rFonts w:ascii="Times New Roman" w:hAnsi="Times New Roman" w:cs="Times New Roman"/>
@@ -3787,6 +3930,7 @@
         </w:rPr>
         <w:t>lsa</w:t>
       </w:r>
+      <w:proofErr w:type="spellEnd"/>
       <w:r>
         <w:rPr>
           <w:rFonts w:ascii="Times New Roman" w:hAnsi="Times New Roman" w:cs="Times New Roman"/>
@@ -3907,19 +4051,27 @@
         </w:rPr>
         <w:t xml:space="preserve"> used </w:t>
       </w:r>
-      <w:commentRangeStart w:id="16"/>
+      <w:commentRangeStart w:id="19"/>
+      <w:commentRangeStart w:id="20"/>
       <w:r>
         <w:rPr>
           <w:rFonts w:ascii="Times New Roman" w:hAnsi="Times New Roman" w:cs="Times New Roman"/>
         </w:rPr>
         <w:t>words</w:t>
       </w:r>
-      <w:commentRangeEnd w:id="16"/>
+      <w:commentRangeEnd w:id="19"/>
       <w:r>
         <w:rPr>
           <w:rStyle w:val="CommentReference"/>
         </w:rPr>
-        <w:commentReference w:id="16"/>
+        <w:commentReference w:id="19"/>
+      </w:r>
+      <w:commentRangeEnd w:id="20"/>
+      <w:r>
+        <w:rPr>
+          <w:rStyle w:val="CommentReference"/>
+        </w:rPr>
+        <w:commentReference w:id="20"/>
       </w:r>
       <w:r>
         <w:rPr>
@@ -4026,11 +4178,19 @@
         </w:rPr>
         <w:t xml:space="preserve"> Next, the data were analyzed for assumptions of parametric regression. </w:t>
       </w:r>
-      <w:r>
-        <w:rPr>
-          <w:rFonts w:ascii="Times New Roman" w:hAnsi="Times New Roman" w:cs="Times New Roman"/>
-        </w:rPr>
-        <w:t xml:space="preserve">Mahalanobis </w:t>
+      <w:proofErr w:type="spellStart"/>
+      <w:r>
+        <w:rPr>
+          <w:rFonts w:ascii="Times New Roman" w:hAnsi="Times New Roman" w:cs="Times New Roman"/>
+        </w:rPr>
+        <w:t>Mahalanobis</w:t>
+      </w:r>
+      <w:proofErr w:type="spellEnd"/>
+      <w:r>
+        <w:rPr>
+          <w:rFonts w:ascii="Times New Roman" w:hAnsi="Times New Roman" w:cs="Times New Roman"/>
+        </w:rPr>
+        <w:t xml:space="preserve"> </w:t>
       </w:r>
       <w:r>
         <w:rPr>
@@ -4080,25 +4240,89 @@
         </w:rPr>
         <w:t xml:space="preserve"> and personality </w:t>
       </w:r>
-      <w:commentRangeStart w:id="17"/>
+      <w:commentRangeStart w:id="21"/>
       <w:r>
         <w:rPr>
           <w:rFonts w:ascii="Times New Roman" w:hAnsi="Times New Roman" w:cs="Times New Roman"/>
         </w:rPr>
         <w:t>responses</w:t>
       </w:r>
-      <w:commentRangeEnd w:id="17"/>
+      <w:commentRangeEnd w:id="21"/>
       <w:r>
         <w:rPr>
           <w:rStyle w:val="CommentReference"/>
         </w:rPr>
-        <w:commentReference w:id="17"/>
-      </w:r>
-      <w:r>
-        <w:rPr>
-          <w:rFonts w:ascii="Times New Roman" w:hAnsi="Times New Roman" w:cs="Times New Roman"/>
-        </w:rPr>
-        <w:t xml:space="preserve"> (Tabchnick &amp; Fidell, 2001)</w:t>
+        <w:commentReference w:id="21"/>
+      </w:r>
+      <w:r>
+        <w:rPr>
+          <w:rFonts w:ascii="Times New Roman" w:hAnsi="Times New Roman" w:cs="Times New Roman"/>
+        </w:rPr>
+        <w:t xml:space="preserve"> (</w:t>
+      </w:r>
+      <w:proofErr w:type="spellStart"/>
+      <w:r>
+        <w:rPr>
+          <w:rFonts w:ascii="Times New Roman" w:hAnsi="Times New Roman" w:cs="Times New Roman"/>
+        </w:rPr>
+        <w:t>Tab</w:t>
+      </w:r>
+      <w:ins w:id="22" w:author="Marshall, Caleb Z" w:date="2018-05-01T10:28:00Z">
+        <w:r>
+          <w:rPr>
+            <w:rFonts w:ascii="Times New Roman" w:hAnsi="Times New Roman" w:cs="Times New Roman"/>
+          </w:rPr>
+          <w:t>a</w:t>
+        </w:r>
+      </w:ins>
+      <w:r>
+        <w:rPr>
+          <w:rFonts w:ascii="Times New Roman" w:hAnsi="Times New Roman" w:cs="Times New Roman"/>
+        </w:rPr>
+        <w:t>chnick</w:t>
+      </w:r>
+      <w:proofErr w:type="spellEnd"/>
+      <w:r>
+        <w:rPr>
+          <w:rFonts w:ascii="Times New Roman" w:hAnsi="Times New Roman" w:cs="Times New Roman"/>
+        </w:rPr>
+        <w:t xml:space="preserve"> &amp; </w:t>
+      </w:r>
+      <w:proofErr w:type="spellStart"/>
+      <w:r>
+        <w:rPr>
+          <w:rFonts w:ascii="Times New Roman" w:hAnsi="Times New Roman" w:cs="Times New Roman"/>
+        </w:rPr>
+        <w:t>Fidell</w:t>
+      </w:r>
+      <w:proofErr w:type="spellEnd"/>
+      <w:r>
+        <w:rPr>
+          <w:rFonts w:ascii="Times New Roman" w:hAnsi="Times New Roman" w:cs="Times New Roman"/>
+        </w:rPr>
+        <w:t>, 20</w:t>
+      </w:r>
+      <w:ins w:id="23" w:author="Marshall, Caleb Z" w:date="2018-05-01T10:28:00Z">
+        <w:r>
+          <w:rPr>
+            <w:rFonts w:ascii="Times New Roman" w:hAnsi="Times New Roman" w:cs="Times New Roman"/>
+          </w:rPr>
+          <w:t>12</w:t>
+        </w:r>
+      </w:ins>
+      <w:del w:id="24" w:author="Marshall, Caleb Z" w:date="2018-05-01T10:28:00Z">
+        <w:r>
+          <w:rPr>
+            <w:rFonts w:ascii="Times New Roman" w:hAnsi="Times New Roman" w:cs="Times New Roman"/>
+          </w:rPr>
+          <w:delText>01</w:delText>
+        </w:r>
+      </w:del>
+      <w:r>
+        <w:rPr>
+          <w:rFonts w:ascii="Times New Roman" w:hAnsi="Times New Roman" w:cs="Times New Roman"/>
+        </w:rPr>
+        <w:t>)</w:t>
       </w:r>
       <w:r>
         <w:rPr>
@@ -4118,12 +4342,14 @@
         </w:rPr>
         <w:t xml:space="preserve">nly one participant-pair fell outside the </w:t>
       </w:r>
+      <w:proofErr w:type="spellStart"/>
       <w:r>
         <w:rPr>
           <w:rFonts w:ascii="Times New Roman" w:hAnsi="Times New Roman" w:cs="Times New Roman"/>
         </w:rPr>
         <w:t>Mahalanobis</w:t>
       </w:r>
+      <w:proofErr w:type="spellEnd"/>
       <w:r>
         <w:rPr>
           <w:rFonts w:ascii="Times New Roman" w:hAnsi="Times New Roman" w:cs="Times New Roman"/>
@@ -4136,27 +4362,27 @@
         </w:rPr>
         <w:t xml:space="preserve">cutoff </w:t>
       </w:r>
-      <w:commentRangeStart w:id="18"/>
-      <w:commentRangeStart w:id="19"/>
+      <w:commentRangeStart w:id="25"/>
+      <w:commentRangeStart w:id="26"/>
       <w:r>
         <w:rPr>
           <w:rFonts w:ascii="Times New Roman" w:hAnsi="Times New Roman" w:cs="Times New Roman"/>
         </w:rPr>
         <w:t>score</w:t>
       </w:r>
-      <w:commentRangeEnd w:id="18"/>
+      <w:commentRangeEnd w:id="25"/>
       <w:r>
         <w:rPr>
           <w:rStyle w:val="CommentReference"/>
         </w:rPr>
-        <w:commentReference w:id="18"/>
-      </w:r>
-      <w:commentRangeEnd w:id="19"/>
+        <w:commentReference w:id="25"/>
+      </w:r>
+      <w:commentRangeEnd w:id="26"/>
       <w:r>
         <w:rPr>
           <w:rStyle w:val="CommentReference"/>
         </w:rPr>
-        <w:commentReference w:id="19"/>
+        <w:commentReference w:id="26"/>
       </w:r>
       <w:r>
         <w:rPr>
@@ -4174,7 +4400,27 @@
         <w:rPr>
           <w:rFonts w:ascii="Times New Roman" w:hAnsi="Times New Roman" w:cs="Times New Roman"/>
         </w:rPr>
-        <w:t xml:space="preserve">22.46) </w:t>
+        <w:t>22.</w:t>
+      </w:r>
+      <w:commentRangeStart w:id="27"/>
+      <w:r>
+        <w:rPr>
+          <w:rFonts w:ascii="Times New Roman" w:hAnsi="Times New Roman" w:cs="Times New Roman"/>
+        </w:rPr>
+        <w:t>46</w:t>
+      </w:r>
+      <w:commentRangeEnd w:id="27"/>
+      <w:r>
+        <w:rPr>
+          <w:rStyle w:val="CommentReference"/>
+        </w:rPr>
+        <w:commentReference w:id="27"/>
+      </w:r>
+      <w:r>
+        <w:rPr>
+          <w:rFonts w:ascii="Times New Roman" w:hAnsi="Times New Roman" w:cs="Times New Roman"/>
+        </w:rPr>
+        <w:t xml:space="preserve">) </w:t>
       </w:r>
       <w:r>
         <w:rPr>
@@ -4257,7 +4503,7 @@
         </w:rPr>
         <w:t>The average romantic cosine (</w:t>
       </w:r>
-      <w:commentRangeStart w:id="20"/>
+      <w:commentRangeStart w:id="28"/>
       <w:r>
         <w:rPr>
           <w:rFonts w:ascii="Times New Roman" w:hAnsi="Times New Roman" w:cs="Times New Roman"/>
@@ -4265,12 +4511,12 @@
         </w:rPr>
         <w:t>M</w:t>
       </w:r>
-      <w:commentRangeEnd w:id="20"/>
+      <w:commentRangeEnd w:id="28"/>
       <w:r>
         <w:rPr>
           <w:rStyle w:val="CommentReference"/>
         </w:rPr>
-        <w:commentReference w:id="20"/>
+        <w:commentReference w:id="28"/>
       </w:r>
       <w:r>
         <w:rPr>
@@ -4372,7 +4618,21 @@
         <w:rPr>
           <w:rFonts w:ascii="Times New Roman" w:hAnsi="Times New Roman" w:cs="Times New Roman"/>
         </w:rPr>
-        <w:t xml:space="preserve">(Lakens, 2013) </w:t>
+        <w:t>(</w:t>
+      </w:r>
+      <w:proofErr w:type="spellStart"/>
+      <w:r>
+        <w:rPr>
+          <w:rFonts w:ascii="Times New Roman" w:hAnsi="Times New Roman" w:cs="Times New Roman"/>
+        </w:rPr>
+        <w:t>Lakens</w:t>
+      </w:r>
+      <w:proofErr w:type="spellEnd"/>
+      <w:r>
+        <w:rPr>
+          <w:rFonts w:ascii="Times New Roman" w:hAnsi="Times New Roman" w:cs="Times New Roman"/>
+        </w:rPr>
+        <w:t xml:space="preserve">, 2013) </w:t>
       </w:r>
       <w:r>
         <w:rPr>
@@ -4380,19 +4640,19 @@
         </w:rPr>
         <w:t xml:space="preserve">across both males and </w:t>
       </w:r>
-      <w:commentRangeStart w:id="21"/>
+      <w:commentRangeStart w:id="29"/>
       <w:r>
         <w:rPr>
           <w:rFonts w:ascii="Times New Roman" w:hAnsi="Times New Roman" w:cs="Times New Roman"/>
         </w:rPr>
         <w:t>females</w:t>
       </w:r>
-      <w:commentRangeEnd w:id="21"/>
+      <w:commentRangeEnd w:id="29"/>
       <w:r>
         <w:rPr>
           <w:rStyle w:val="CommentReference"/>
         </w:rPr>
-        <w:commentReference w:id="21"/>
+        <w:commentReference w:id="29"/>
       </w:r>
       <w:r>
         <w:rPr>
@@ -4493,7 +4753,7 @@
         </w:rPr>
         <w:t xml:space="preserve">e compared an intercept-only model, a </w:t>
       </w:r>
-      <w:commentRangeStart w:id="22"/>
+      <w:commentRangeStart w:id="30"/>
       <w:r>
         <w:rPr>
           <w:rFonts w:ascii="Times New Roman" w:hAnsi="Times New Roman" w:cs="Times New Roman"/>
@@ -4512,12 +4772,12 @@
         </w:rPr>
         <w:t>model without predictors</w:t>
       </w:r>
-      <w:commentRangeEnd w:id="22"/>
+      <w:commentRangeEnd w:id="30"/>
       <w:r>
         <w:rPr>
           <w:rStyle w:val="CommentReference"/>
         </w:rPr>
-        <w:commentReference w:id="22"/>
+        <w:commentReference w:id="30"/>
       </w:r>
       <w:r>
         <w:rPr>
@@ -4549,26 +4809,64 @@
         </w:rPr>
         <w:t xml:space="preserve">as a </w:t>
       </w:r>
-      <w:commentRangeStart w:id="23"/>
+      <w:commentRangeStart w:id="31"/>
       <w:r>
         <w:rPr>
           <w:rFonts w:ascii="Times New Roman" w:hAnsi="Times New Roman" w:cs="Times New Roman"/>
         </w:rPr>
         <w:t>predictor</w:t>
       </w:r>
-      <w:commentRangeEnd w:id="23"/>
+      <w:commentRangeEnd w:id="31"/>
       <w:r>
         <w:rPr>
           <w:rStyle w:val="CommentReference"/>
         </w:rPr>
-        <w:commentReference w:id="23"/>
-      </w:r>
-      <w:r>
-        <w:rPr>
-          <w:rFonts w:ascii="Times New Roman" w:hAnsi="Times New Roman" w:cs="Times New Roman"/>
-        </w:rPr>
-        <w:t>. (Field, Miles,, &amp; Field, 2012)</w:t>
-      </w:r>
+        <w:commentReference w:id="31"/>
+      </w:r>
+      <w:ins w:id="32" w:author="Marshall, Caleb Z" w:date="2018-05-01T10:29:00Z">
+        <w:r>
+          <w:rPr>
+            <w:rFonts w:ascii="Times New Roman" w:hAnsi="Times New Roman" w:cs="Times New Roman"/>
+          </w:rPr>
+          <w:t xml:space="preserve"> </w:t>
+        </w:r>
+      </w:ins>
+      <w:del w:id="33" w:author="Marshall, Caleb Z" w:date="2018-05-01T10:29:00Z">
+        <w:r>
+          <w:rPr>
+            <w:rFonts w:ascii="Times New Roman" w:hAnsi="Times New Roman" w:cs="Times New Roman"/>
+          </w:rPr>
+          <w:delText xml:space="preserve">. </w:delText>
+        </w:r>
+      </w:del>
+      <w:r>
+        <w:rPr>
+          <w:rFonts w:ascii="Times New Roman" w:hAnsi="Times New Roman" w:cs="Times New Roman"/>
+        </w:rPr>
+        <w:t xml:space="preserve">(Field, </w:t>
+      </w:r>
+      <w:proofErr w:type="gramStart"/>
+      <w:r>
+        <w:rPr>
+          <w:rFonts w:ascii="Times New Roman" w:hAnsi="Times New Roman" w:cs="Times New Roman"/>
+        </w:rPr>
+        <w:t>Miles,,</w:t>
+      </w:r>
+      <w:proofErr w:type="gramEnd"/>
+      <w:r>
+        <w:rPr>
+          <w:rFonts w:ascii="Times New Roman" w:hAnsi="Times New Roman" w:cs="Times New Roman"/>
+        </w:rPr>
+        <w:t xml:space="preserve"> &amp; Field, 2012)</w:t>
+      </w:r>
+      <w:ins w:id="34" w:author="Marshall, Caleb Z" w:date="2018-05-01T10:29:00Z">
+        <w:r>
+          <w:rPr>
+            <w:rFonts w:ascii="Times New Roman" w:hAnsi="Times New Roman" w:cs="Times New Roman"/>
+          </w:rPr>
+          <w:t>.</w:t>
+        </w:r>
+      </w:ins>
       <w:r>
         <w:rPr>
           <w:rFonts w:ascii="Times New Roman" w:hAnsi="Times New Roman" w:cs="Times New Roman"/>
@@ -4624,21 +4922,49 @@
         <w:rPr>
           <w:rFonts w:ascii="Times New Roman" w:hAnsi="Times New Roman" w:cs="Times New Roman"/>
         </w:rPr>
-        <w:t xml:space="preserve"> Models’ significance were evaluated using an ANOVA; however, in order to determine the best-fit for our data, we utilized the Aikake Information Criterion (</w:t>
-      </w:r>
-      <w:commentRangeStart w:id="24"/>
+        <w:t xml:space="preserve"> Models’ significance </w:t>
+      </w:r>
+      <w:proofErr w:type="gramStart"/>
+      <w:r>
+        <w:rPr>
+          <w:rFonts w:ascii="Times New Roman" w:hAnsi="Times New Roman" w:cs="Times New Roman"/>
+        </w:rPr>
+        <w:t>were</w:t>
+      </w:r>
+      <w:proofErr w:type="gramEnd"/>
+      <w:r>
+        <w:rPr>
+          <w:rFonts w:ascii="Times New Roman" w:hAnsi="Times New Roman" w:cs="Times New Roman"/>
+        </w:rPr>
+        <w:t xml:space="preserve"> evaluated using an ANOVA; however, in order to determine the best-fit for our data, we utilized the </w:t>
+      </w:r>
+      <w:proofErr w:type="spellStart"/>
+      <w:r>
+        <w:rPr>
+          <w:rFonts w:ascii="Times New Roman" w:hAnsi="Times New Roman" w:cs="Times New Roman"/>
+        </w:rPr>
+        <w:t>Aikake</w:t>
+      </w:r>
+      <w:proofErr w:type="spellEnd"/>
+      <w:r>
+        <w:rPr>
+          <w:rFonts w:ascii="Times New Roman" w:hAnsi="Times New Roman" w:cs="Times New Roman"/>
+        </w:rPr>
+        <w:t xml:space="preserve"> Information Criterion (</w:t>
+      </w:r>
+      <w:commentRangeStart w:id="35"/>
       <w:r>
         <w:rPr>
           <w:rFonts w:ascii="Times New Roman" w:hAnsi="Times New Roman" w:cs="Times New Roman"/>
         </w:rPr>
         <w:t>AIC</w:t>
       </w:r>
-      <w:commentRangeEnd w:id="24"/>
+      <w:commentRangeEnd w:id="35"/>
       <w:r>
         <w:rPr>
           <w:rStyle w:val="CommentReference"/>
         </w:rPr>
-        <w:commentReference w:id="24"/>
+        <w:commentReference w:id="35"/>
       </w:r>
       <w:r>
         <w:rPr>
@@ -4664,19 +4990,19 @@
         </w:rPr>
         <w:t xml:space="preserve">Individual model’s </w:t>
       </w:r>
-      <w:commentRangeStart w:id="25"/>
+      <w:commentRangeStart w:id="36"/>
       <w:r>
         <w:rPr>
           <w:rFonts w:ascii="Times New Roman" w:hAnsi="Times New Roman" w:cs="Times New Roman"/>
         </w:rPr>
         <w:t>degrees</w:t>
       </w:r>
-      <w:commentRangeEnd w:id="25"/>
+      <w:commentRangeEnd w:id="36"/>
       <w:r>
         <w:rPr>
           <w:rStyle w:val="CommentReference"/>
         </w:rPr>
-        <w:commentReference w:id="25"/>
+        <w:commentReference w:id="36"/>
       </w:r>
       <w:r>
         <w:rPr>
@@ -4710,7 +5036,7 @@
         </w:rPr>
         <w:t xml:space="preserve"> found that differences in </w:t>
       </w:r>
-      <w:ins w:id="26" w:author="Marshall, Caleb Z" w:date="2018-05-01T09:58:00Z">
+      <w:ins w:id="37" w:author="Marshall, Caleb Z" w:date="2018-05-01T09:58:00Z">
         <w:r>
           <w:rPr>
             <w:rFonts w:ascii="Times New Roman" w:hAnsi="Times New Roman" w:cs="Times New Roman"/>
@@ -4718,8 +5044,8 @@
           <w:t>e</w:t>
         </w:r>
       </w:ins>
-      <w:commentRangeStart w:id="27"/>
-      <w:del w:id="28" w:author="Marshall, Caleb Z" w:date="2018-05-01T09:58:00Z">
+      <w:commentRangeStart w:id="38"/>
+      <w:del w:id="39" w:author="Marshall, Caleb Z" w:date="2018-05-01T09:58:00Z">
         <w:r>
           <w:rPr>
             <w:rFonts w:ascii="Times New Roman" w:hAnsi="Times New Roman" w:cs="Times New Roman"/>
@@ -4733,12 +5059,12 @@
         </w:rPr>
         <w:t>xtraversion</w:t>
       </w:r>
-      <w:commentRangeEnd w:id="27"/>
+      <w:commentRangeEnd w:id="38"/>
       <w:r>
         <w:rPr>
           <w:rStyle w:val="CommentReference"/>
         </w:rPr>
-        <w:commentReference w:id="27"/>
+        <w:commentReference w:id="38"/>
       </w:r>
       <w:r>
         <w:rPr>
@@ -4746,7 +5072,7 @@
         </w:rPr>
         <w:t xml:space="preserve">, </w:t>
       </w:r>
-      <w:ins w:id="29" w:author="Marshall, Caleb Z" w:date="2018-05-01T09:58:00Z">
+      <w:ins w:id="40" w:author="Marshall, Caleb Z" w:date="2018-05-01T09:58:00Z">
         <w:r>
           <w:rPr>
             <w:rFonts w:ascii="Times New Roman" w:hAnsi="Times New Roman" w:cs="Times New Roman"/>
@@ -4754,7 +5080,7 @@
           <w:t>a</w:t>
         </w:r>
       </w:ins>
-      <w:del w:id="30" w:author="Marshall, Caleb Z" w:date="2018-05-01T09:58:00Z">
+      <w:del w:id="41" w:author="Marshall, Caleb Z" w:date="2018-05-01T09:58:00Z">
         <w:r>
           <w:rPr>
             <w:rFonts w:ascii="Times New Roman" w:hAnsi="Times New Roman" w:cs="Times New Roman"/>
@@ -4780,7 +5106,7 @@
         </w:rPr>
         <w:t xml:space="preserve"> and </w:t>
       </w:r>
-      <w:ins w:id="31" w:author="Marshall, Caleb Z" w:date="2018-05-01T09:58:00Z">
+      <w:ins w:id="42" w:author="Marshall, Caleb Z" w:date="2018-05-01T09:58:00Z">
         <w:r>
           <w:rPr>
             <w:rFonts w:ascii="Times New Roman" w:hAnsi="Times New Roman" w:cs="Times New Roman"/>
@@ -4788,9 +5114,7 @@
           <w:t>c</w:t>
         </w:r>
       </w:ins>
-      <w:bookmarkStart w:id="32" w:name="_GoBack"/>
-      <w:bookmarkEnd w:id="32"/>
-      <w:del w:id="33" w:author="Marshall, Caleb Z" w:date="2018-05-01T09:58:00Z">
+      <w:del w:id="43" w:author="Marshall, Caleb Z" w:date="2018-05-01T09:58:00Z">
         <w:r>
           <w:rPr>
             <w:rFonts w:ascii="Times New Roman" w:hAnsi="Times New Roman" w:cs="Times New Roman"/>
@@ -5107,7 +5431,21 @@
         <w:rPr>
           <w:rFonts w:ascii="Times New Roman" w:hAnsi="Times New Roman" w:cs="Times New Roman"/>
         </w:rPr>
-        <w:t xml:space="preserve"> Botwin et al. (1997)</w:t>
+        <w:t xml:space="preserve"> </w:t>
+      </w:r>
+      <w:proofErr w:type="spellStart"/>
+      <w:r>
+        <w:rPr>
+          <w:rFonts w:ascii="Times New Roman" w:hAnsi="Times New Roman" w:cs="Times New Roman"/>
+        </w:rPr>
+        <w:t>Botwin</w:t>
+      </w:r>
+      <w:proofErr w:type="spellEnd"/>
+      <w:r>
+        <w:rPr>
+          <w:rFonts w:ascii="Times New Roman" w:hAnsi="Times New Roman" w:cs="Times New Roman"/>
+        </w:rPr>
+        <w:t xml:space="preserve"> et al. (1997)</w:t>
       </w:r>
       <w:r>
         <w:rPr>
@@ -5155,7 +5493,21 @@
         <w:rPr>
           <w:rFonts w:ascii="Times New Roman" w:hAnsi="Times New Roman" w:cs="Times New Roman"/>
         </w:rPr>
-        <w:t>Since our study examined mate preference specifically, we cannot draw conclusions related to mate choice. However, our results show that similar levels of agreeableness predict similarities in written responses. This suggests that further research in mate preference and personality may uncover a similar relationship of agreeableness to mate preference as in Back’s and Botwin’s studies on mate choice.</w:t>
+        <w:t xml:space="preserve">Since our study examined mate preference specifically, we cannot draw conclusions related to mate choice. However, our results show that similar levels of agreeableness predict similarities in written responses. This suggests that further research in mate preference and personality may uncover a similar relationship of agreeableness to mate preference as in Back’s and </w:t>
+      </w:r>
+      <w:proofErr w:type="spellStart"/>
+      <w:r>
+        <w:rPr>
+          <w:rFonts w:ascii="Times New Roman" w:hAnsi="Times New Roman" w:cs="Times New Roman"/>
+        </w:rPr>
+        <w:t>Botwin’s</w:t>
+      </w:r>
+      <w:proofErr w:type="spellEnd"/>
+      <w:r>
+        <w:rPr>
+          <w:rFonts w:ascii="Times New Roman" w:hAnsi="Times New Roman" w:cs="Times New Roman"/>
+        </w:rPr>
+        <w:t xml:space="preserve"> studies on mate choice.</w:t>
       </w:r>
     </w:p>
     <w:p>
@@ -5471,7 +5823,15 @@
         <w:rPr>
           <w:rFonts w:ascii="Times New Roman" w:hAnsi="Times New Roman" w:cs="Times New Roman"/>
         </w:rPr>
-        <w:t>rests on the hypothesized</w:t>
+        <w:t>rests on the hypo</w:t>
+      </w:r>
+      <w:bookmarkStart w:id="44" w:name="_GoBack"/>
+      <w:bookmarkEnd w:id="44"/>
+      <w:r>
+        <w:rPr>
+          <w:rFonts w:ascii="Times New Roman" w:hAnsi="Times New Roman" w:cs="Times New Roman"/>
+        </w:rPr>
+        <w:t>thesized</w:t>
       </w:r>
       <w:r>
         <w:rPr>
@@ -5534,8 +5894,16 @@
         <w:rPr>
           <w:rFonts w:ascii="Times New Roman" w:hAnsi="Times New Roman" w:cs="Times New Roman"/>
         </w:rPr>
-        <w:t xml:space="preserve"> Grice, Barrett, Schlimgen</w:t>
-      </w:r>
+        <w:t xml:space="preserve"> Grice, Barrett, </w:t>
+      </w:r>
+      <w:proofErr w:type="spellStart"/>
+      <w:r>
+        <w:rPr>
+          <w:rFonts w:ascii="Times New Roman" w:hAnsi="Times New Roman" w:cs="Times New Roman"/>
+        </w:rPr>
+        <w:t>Schlimgen</w:t>
+      </w:r>
+      <w:proofErr w:type="spellEnd"/>
       <w:r>
         <w:rPr>
           <w:rFonts w:ascii="Times New Roman" w:hAnsi="Times New Roman" w:cs="Times New Roman"/>
@@ -5819,15 +6187,21 @@
         <w:rPr>
           <w:rFonts w:ascii="Times New Roman" w:hAnsi="Times New Roman" w:cs="Times New Roman"/>
         </w:rPr>
-        <w:t>ate preference is observed to be stable across culture (Buss, 1989) and age (Schwarz &amp; Hassbrauck, 2012),</w:t>
-      </w:r>
-      <w:commentRangeStart w:id="34"/>
-      <w:commentRangeStart w:id="35"/>
-      <w:r>
-        <w:rPr>
-          <w:rFonts w:ascii="Times New Roman" w:hAnsi="Times New Roman" w:cs="Times New Roman"/>
-        </w:rPr>
-        <w:t xml:space="preserve"> it is logical to assume that the distribution of mate preference across the global population is</w:t>
+        <w:t xml:space="preserve">ate preference is observed to be stable across culture (Buss, 1989) and age (Schwarz &amp; </w:t>
+      </w:r>
+      <w:proofErr w:type="spellStart"/>
+      <w:r>
+        <w:rPr>
+          <w:rFonts w:ascii="Times New Roman" w:hAnsi="Times New Roman" w:cs="Times New Roman"/>
+        </w:rPr>
+        <w:t>Hassbrauck</w:t>
+      </w:r>
+      <w:proofErr w:type="spellEnd"/>
+      <w:r>
+        <w:rPr>
+          <w:rFonts w:ascii="Times New Roman" w:hAnsi="Times New Roman" w:cs="Times New Roman"/>
+        </w:rPr>
+        <w:t>, 2012), it is logical to assume that the distribution of mate preference across the global population is</w:t>
       </w:r>
       <w:r>
         <w:rPr>
@@ -5847,8 +6221,6 @@
         </w:rPr>
         <w:t>characteristics.</w:t>
       </w:r>
-      <w:commentRangeEnd w:id="34"/>
-      <w:commentRangeEnd w:id="35"/>
     </w:p>
     <w:p>
       <w:pPr>
@@ -5962,19 +6334,19 @@
         </w:rPr>
         <w:t xml:space="preserve">Multilevel Model are conducted appropriately with respect to a continuous, ratio dependent </w:t>
       </w:r>
-      <w:commentRangeStart w:id="36"/>
+      <w:commentRangeStart w:id="45"/>
       <w:r>
         <w:rPr>
           <w:rFonts w:ascii="Times New Roman" w:hAnsi="Times New Roman" w:cs="Times New Roman"/>
         </w:rPr>
         <w:t>variable</w:t>
       </w:r>
-      <w:commentRangeEnd w:id="36"/>
+      <w:commentRangeEnd w:id="45"/>
       <w:r>
         <w:rPr>
           <w:rStyle w:val="CommentReference"/>
         </w:rPr>
-        <w:commentReference w:id="36"/>
+        <w:commentReference w:id="45"/>
       </w:r>
       <w:r>
         <w:rPr>
@@ -6113,7 +6485,7 @@
           <w:rFonts w:ascii="Times New Roman" w:hAnsi="Times New Roman" w:cs="Times New Roman"/>
         </w:rPr>
       </w:pPr>
-      <w:commentRangeStart w:id="37"/>
+      <w:commentRangeStart w:id="46"/>
       <w:r>
         <w:rPr>
           <w:rFonts w:ascii="Times New Roman" w:hAnsi="Times New Roman" w:cs="Times New Roman"/>
@@ -6121,12 +6493,12 @@
         <w:lastRenderedPageBreak/>
         <w:t>References</w:t>
       </w:r>
-      <w:commentRangeEnd w:id="37"/>
+      <w:commentRangeEnd w:id="46"/>
       <w:r>
         <w:rPr>
           <w:rStyle w:val="CommentReference"/>
         </w:rPr>
-        <w:commentReference w:id="37"/>
+        <w:commentReference w:id="46"/>
       </w:r>
     </w:p>
     <w:p>
@@ -6141,11 +6513,19 @@
           <w:rFonts w:ascii="Times New Roman" w:hAnsi="Times New Roman" w:cs="Times New Roman"/>
         </w:rPr>
       </w:pPr>
-      <w:r>
-        <w:rPr>
-          <w:rFonts w:ascii="Times New Roman" w:hAnsi="Times New Roman" w:cs="Times New Roman"/>
-        </w:rPr>
-        <w:t xml:space="preserve">Axler, S. (2015). Polar Decomposition and Singular Values Decomposition. In (3rd ed.) </w:t>
+      <w:proofErr w:type="spellStart"/>
+      <w:r>
+        <w:rPr>
+          <w:rFonts w:ascii="Times New Roman" w:hAnsi="Times New Roman" w:cs="Times New Roman"/>
+        </w:rPr>
+        <w:t>Axler</w:t>
+      </w:r>
+      <w:proofErr w:type="spellEnd"/>
+      <w:r>
+        <w:rPr>
+          <w:rFonts w:ascii="Times New Roman" w:hAnsi="Times New Roman" w:cs="Times New Roman"/>
+        </w:rPr>
+        <w:t xml:space="preserve">, S. (2015). Polar Decomposition and Singular Values Decomposition. In (3rd ed.) </w:t>
       </w:r>
       <w:r>
         <w:rPr>
@@ -6177,7 +6557,49 @@
         <w:rPr>
           <w:rFonts w:ascii="Times New Roman" w:hAnsi="Times New Roman" w:cs="Times New Roman"/>
         </w:rPr>
-        <w:t xml:space="preserve">Back, M. D., Penke, L., Schmukle, S. C., &amp; Asendorpf, J. B. (2011). Knowing Your Own Mate Value. </w:t>
+        <w:t xml:space="preserve">Back, M. D., </w:t>
+      </w:r>
+      <w:proofErr w:type="spellStart"/>
+      <w:r>
+        <w:rPr>
+          <w:rFonts w:ascii="Times New Roman" w:hAnsi="Times New Roman" w:cs="Times New Roman"/>
+        </w:rPr>
+        <w:t>Penke</w:t>
+      </w:r>
+      <w:proofErr w:type="spellEnd"/>
+      <w:r>
+        <w:rPr>
+          <w:rFonts w:ascii="Times New Roman" w:hAnsi="Times New Roman" w:cs="Times New Roman"/>
+        </w:rPr>
+        <w:t xml:space="preserve">, L., </w:t>
+      </w:r>
+      <w:proofErr w:type="spellStart"/>
+      <w:r>
+        <w:rPr>
+          <w:rFonts w:ascii="Times New Roman" w:hAnsi="Times New Roman" w:cs="Times New Roman"/>
+        </w:rPr>
+        <w:t>Schmukle</w:t>
+      </w:r>
+      <w:proofErr w:type="spellEnd"/>
+      <w:r>
+        <w:rPr>
+          <w:rFonts w:ascii="Times New Roman" w:hAnsi="Times New Roman" w:cs="Times New Roman"/>
+        </w:rPr>
+        <w:t xml:space="preserve">, S. C., &amp; </w:t>
+      </w:r>
+      <w:proofErr w:type="spellStart"/>
+      <w:r>
+        <w:rPr>
+          <w:rFonts w:ascii="Times New Roman" w:hAnsi="Times New Roman" w:cs="Times New Roman"/>
+        </w:rPr>
+        <w:t>Asendorpf</w:t>
+      </w:r>
+      <w:proofErr w:type="spellEnd"/>
+      <w:r>
+        <w:rPr>
+          <w:rFonts w:ascii="Times New Roman" w:hAnsi="Times New Roman" w:cs="Times New Roman"/>
+        </w:rPr>
+        <w:t xml:space="preserve">, J. B. (2011). Knowing Your Own Mate Value. </w:t>
       </w:r>
       <w:r>
         <w:rPr>
@@ -6218,11 +6640,19 @@
           <w:rFonts w:ascii="Times New Roman" w:hAnsi="Times New Roman" w:cs="Times New Roman"/>
         </w:rPr>
       </w:pPr>
-      <w:r>
-        <w:rPr>
-          <w:rFonts w:ascii="Times New Roman" w:hAnsi="Times New Roman" w:cs="Times New Roman"/>
-        </w:rPr>
-        <w:t>Botwin, M.D., Buss, D.M.,</w:t>
+      <w:proofErr w:type="spellStart"/>
+      <w:r>
+        <w:rPr>
+          <w:rFonts w:ascii="Times New Roman" w:hAnsi="Times New Roman" w:cs="Times New Roman"/>
+        </w:rPr>
+        <w:t>Botwin</w:t>
+      </w:r>
+      <w:proofErr w:type="spellEnd"/>
+      <w:r>
+        <w:rPr>
+          <w:rFonts w:ascii="Times New Roman" w:hAnsi="Times New Roman" w:cs="Times New Roman"/>
+        </w:rPr>
+        <w:t>, M.D., Buss, D.M.,</w:t>
       </w:r>
       <w:r>
         <w:rPr>
@@ -6272,7 +6702,35 @@
         <w:rPr>
           <w:rFonts w:ascii="Times New Roman" w:hAnsi="Times New Roman" w:cs="Times New Roman"/>
         </w:rPr>
-        <w:t>(1), 107-136. doi: 10.1111/j.1467-6494.1997.tb00531.x</w:t>
+        <w:t xml:space="preserve">(1), 107-136. </w:t>
+      </w:r>
+      <w:proofErr w:type="spellStart"/>
+      <w:r>
+        <w:rPr>
+          <w:rFonts w:ascii="Times New Roman" w:hAnsi="Times New Roman" w:cs="Times New Roman"/>
+        </w:rPr>
+        <w:t>doi</w:t>
+      </w:r>
+      <w:proofErr w:type="spellEnd"/>
+      <w:r>
+        <w:rPr>
+          <w:rFonts w:ascii="Times New Roman" w:hAnsi="Times New Roman" w:cs="Times New Roman"/>
+        </w:rPr>
+        <w:t>: 10.1111/j.1467-</w:t>
+      </w:r>
+      <w:proofErr w:type="gramStart"/>
+      <w:r>
+        <w:rPr>
+          <w:rFonts w:ascii="Times New Roman" w:hAnsi="Times New Roman" w:cs="Times New Roman"/>
+        </w:rPr>
+        <w:t>6494.1997.tb</w:t>
+      </w:r>
+      <w:proofErr w:type="gramEnd"/>
+      <w:r>
+        <w:rPr>
+          <w:rFonts w:ascii="Times New Roman" w:hAnsi="Times New Roman" w:cs="Times New Roman"/>
+        </w:rPr>
+        <w:t>00531.x</w:t>
       </w:r>
     </w:p>
     <w:p>
@@ -6386,7 +6844,21 @@
         <w:rPr>
           <w:rFonts w:ascii="Times New Roman" w:hAnsi="Times New Roman" w:cs="Times New Roman"/>
         </w:rPr>
-        <w:t xml:space="preserve"> doi: 10.1037/0099213</w:t>
+        <w:t xml:space="preserve"> </w:t>
+      </w:r>
+      <w:proofErr w:type="spellStart"/>
+      <w:r>
+        <w:rPr>
+          <w:rFonts w:ascii="Times New Roman" w:hAnsi="Times New Roman" w:cs="Times New Roman"/>
+        </w:rPr>
+        <w:t>doi</w:t>
+      </w:r>
+      <w:proofErr w:type="spellEnd"/>
+      <w:r>
+        <w:rPr>
+          <w:rFonts w:ascii="Times New Roman" w:hAnsi="Times New Roman" w:cs="Times New Roman"/>
+        </w:rPr>
+        <w:t>: 10.1037/0099213</w:t>
       </w:r>
     </w:p>
     <w:p>
@@ -6559,7 +7031,21 @@
         <w:rPr>
           <w:rFonts w:ascii="Times New Roman" w:hAnsi="Times New Roman" w:cs="Times New Roman"/>
         </w:rPr>
-        <w:t xml:space="preserve">(5), 981-993. doi: </w:t>
+        <w:t xml:space="preserve">(5), 981-993. </w:t>
+      </w:r>
+      <w:proofErr w:type="spellStart"/>
+      <w:r>
+        <w:rPr>
+          <w:rFonts w:ascii="Times New Roman" w:hAnsi="Times New Roman" w:cs="Times New Roman"/>
+        </w:rPr>
+        <w:t>doi</w:t>
+      </w:r>
+      <w:proofErr w:type="spellEnd"/>
+      <w:r>
+        <w:rPr>
+          <w:rFonts w:ascii="Times New Roman" w:hAnsi="Times New Roman" w:cs="Times New Roman"/>
+        </w:rPr>
+        <w:t xml:space="preserve">: </w:t>
       </w:r>
       <w:hyperlink r:id="rId9" w:tgtFrame="_blank" w:history="1">
         <w:r>
@@ -6582,7 +7068,21 @@
         <w:rPr>
           <w:rFonts w:ascii="Times New Roman" w:hAnsi="Times New Roman" w:cs="Times New Roman"/>
         </w:rPr>
-        <w:t xml:space="preserve">Grice, J.W., Barrett, P.T., Schlimgen, L.A., &amp; Abramson, C.I. (2012). Toward a brighter future for psychology as an observation oriented sciences. </w:t>
+        <w:t xml:space="preserve">Grice, J.W., Barrett, P.T., </w:t>
+      </w:r>
+      <w:proofErr w:type="spellStart"/>
+      <w:r>
+        <w:rPr>
+          <w:rFonts w:ascii="Times New Roman" w:hAnsi="Times New Roman" w:cs="Times New Roman"/>
+        </w:rPr>
+        <w:t>Schlimgen</w:t>
+      </w:r>
+      <w:proofErr w:type="spellEnd"/>
+      <w:r>
+        <w:rPr>
+          <w:rFonts w:ascii="Times New Roman" w:hAnsi="Times New Roman" w:cs="Times New Roman"/>
+        </w:rPr>
+        <w:t xml:space="preserve">, L.A., &amp; Abramson, C.I. (2012). Toward a brighter future for psychology as an observation oriented sciences. </w:t>
       </w:r>
       <w:r>
         <w:rPr>
@@ -6614,7 +7114,21 @@
         <w:rPr>
           <w:rFonts w:ascii="Times New Roman" w:hAnsi="Times New Roman" w:cs="Times New Roman"/>
         </w:rPr>
-        <w:t xml:space="preserve"> doi: 10.3390/bs2010001.</w:t>
+        <w:t xml:space="preserve"> </w:t>
+      </w:r>
+      <w:proofErr w:type="spellStart"/>
+      <w:r>
+        <w:rPr>
+          <w:rFonts w:ascii="Times New Roman" w:hAnsi="Times New Roman" w:cs="Times New Roman"/>
+        </w:rPr>
+        <w:t>doi</w:t>
+      </w:r>
+      <w:proofErr w:type="spellEnd"/>
+      <w:r>
+        <w:rPr>
+          <w:rFonts w:ascii="Times New Roman" w:hAnsi="Times New Roman" w:cs="Times New Roman"/>
+        </w:rPr>
+        <w:t>: 10.3390/bs2010001.</w:t>
       </w:r>
     </w:p>
     <w:p>
@@ -6625,11 +7139,19 @@
           <w:rFonts w:ascii="Times New Roman" w:hAnsi="Times New Roman" w:cs="Times New Roman"/>
         </w:rPr>
       </w:pPr>
-      <w:r>
-        <w:rPr>
-          <w:rFonts w:ascii="Times New Roman" w:hAnsi="Times New Roman" w:cs="Times New Roman"/>
-        </w:rPr>
-        <w:t xml:space="preserve">Haufe, C. (2008). Sexual selection and mate choice in evolutionary psychology. </w:t>
+      <w:proofErr w:type="spellStart"/>
+      <w:r>
+        <w:rPr>
+          <w:rFonts w:ascii="Times New Roman" w:hAnsi="Times New Roman" w:cs="Times New Roman"/>
+        </w:rPr>
+        <w:t>Haufe</w:t>
+      </w:r>
+      <w:proofErr w:type="spellEnd"/>
+      <w:r>
+        <w:rPr>
+          <w:rFonts w:ascii="Times New Roman" w:hAnsi="Times New Roman" w:cs="Times New Roman"/>
+        </w:rPr>
+        <w:t xml:space="preserve">, C. (2008). Sexual selection and mate choice in evolutionary psychology. </w:t>
       </w:r>
       <w:r>
         <w:rPr>
@@ -6661,7 +7183,21 @@
         <w:rPr>
           <w:rFonts w:ascii="Times New Roman" w:hAnsi="Times New Roman" w:cs="Times New Roman"/>
         </w:rPr>
-        <w:t>. doi: 10.1007/s10539-007-9071-0</w:t>
+        <w:t xml:space="preserve">. </w:t>
+      </w:r>
+      <w:proofErr w:type="spellStart"/>
+      <w:r>
+        <w:rPr>
+          <w:rFonts w:ascii="Times New Roman" w:hAnsi="Times New Roman" w:cs="Times New Roman"/>
+        </w:rPr>
+        <w:t>doi</w:t>
+      </w:r>
+      <w:proofErr w:type="spellEnd"/>
+      <w:r>
+        <w:rPr>
+          <w:rFonts w:ascii="Times New Roman" w:hAnsi="Times New Roman" w:cs="Times New Roman"/>
+        </w:rPr>
+        <w:t>: 10.1007/s10539-007-9071-0</w:t>
       </w:r>
     </w:p>
     <w:p>
@@ -6706,8 +7242,16 @@
         <w:rPr>
           <w:rFonts w:ascii="Times New Roman" w:hAnsi="Times New Roman" w:cs="Times New Roman"/>
         </w:rPr>
-        <w:t>(12), 1217–1218. doi:10.1111/j.1365-2929.2004.02012.x</w:t>
-      </w:r>
+        <w:t>(12), 1217–1218. doi:10.1111/j.1365-2929.</w:t>
+      </w:r>
+      <w:proofErr w:type="gramStart"/>
+      <w:r>
+        <w:rPr>
+          <w:rFonts w:ascii="Times New Roman" w:hAnsi="Times New Roman" w:cs="Times New Roman"/>
+        </w:rPr>
+        <w:t>2004.02012.x</w:t>
+      </w:r>
+      <w:proofErr w:type="gramEnd"/>
     </w:p>
     <w:p>
       <w:pPr>
@@ -6728,11 +7272,61 @@
         <w:lastRenderedPageBreak/>
         <w:t xml:space="preserve"> </w:t>
       </w:r>
-      <w:r>
-        <w:rPr>
-          <w:rFonts w:ascii="Times New Roman" w:hAnsi="Times New Roman" w:cs="Times New Roman"/>
-        </w:rPr>
-        <w:t xml:space="preserve">Kenrick, D. T., Sadalla, E. K., Groth, G., &amp; Trost, M. R. (1990). Evolution, traits, and the stages of human courtship: Qualifying the parental investment model. </w:t>
+      <w:proofErr w:type="spellStart"/>
+      <w:r>
+        <w:rPr>
+          <w:rFonts w:ascii="Times New Roman" w:hAnsi="Times New Roman" w:cs="Times New Roman"/>
+        </w:rPr>
+        <w:t>Kenrick</w:t>
+      </w:r>
+      <w:proofErr w:type="spellEnd"/>
+      <w:r>
+        <w:rPr>
+          <w:rFonts w:ascii="Times New Roman" w:hAnsi="Times New Roman" w:cs="Times New Roman"/>
+        </w:rPr>
+        <w:t xml:space="preserve">, D. T., </w:t>
+      </w:r>
+      <w:proofErr w:type="spellStart"/>
+      <w:r>
+        <w:rPr>
+          <w:rFonts w:ascii="Times New Roman" w:hAnsi="Times New Roman" w:cs="Times New Roman"/>
+        </w:rPr>
+        <w:t>Sadalla</w:t>
+      </w:r>
+      <w:proofErr w:type="spellEnd"/>
+      <w:r>
+        <w:rPr>
+          <w:rFonts w:ascii="Times New Roman" w:hAnsi="Times New Roman" w:cs="Times New Roman"/>
+        </w:rPr>
+        <w:t xml:space="preserve">, E. K., </w:t>
+      </w:r>
+      <w:proofErr w:type="spellStart"/>
+      <w:r>
+        <w:rPr>
+          <w:rFonts w:ascii="Times New Roman" w:hAnsi="Times New Roman" w:cs="Times New Roman"/>
+        </w:rPr>
+        <w:t>Groth</w:t>
+      </w:r>
+      <w:proofErr w:type="spellEnd"/>
+      <w:r>
+        <w:rPr>
+          <w:rFonts w:ascii="Times New Roman" w:hAnsi="Times New Roman" w:cs="Times New Roman"/>
+        </w:rPr>
+        <w:t xml:space="preserve">, G., &amp; </w:t>
+      </w:r>
+      <w:proofErr w:type="spellStart"/>
+      <w:r>
+        <w:rPr>
+          <w:rFonts w:ascii="Times New Roman" w:hAnsi="Times New Roman" w:cs="Times New Roman"/>
+        </w:rPr>
+        <w:t>Trost</w:t>
+      </w:r>
+      <w:proofErr w:type="spellEnd"/>
+      <w:r>
+        <w:rPr>
+          <w:rFonts w:ascii="Times New Roman" w:hAnsi="Times New Roman" w:cs="Times New Roman"/>
+        </w:rPr>
+        <w:t xml:space="preserve">, M. R. (1990). Evolution, traits, and the stages of human courtship: Qualifying the parental investment model. </w:t>
       </w:r>
       <w:r>
         <w:rPr>
@@ -6758,7 +7352,21 @@
         <w:rPr>
           <w:rFonts w:ascii="Times New Roman" w:hAnsi="Times New Roman" w:cs="Times New Roman"/>
         </w:rPr>
-        <w:t xml:space="preserve">, 97-116. doi:10.1111/j.1467-6494.1990.tb00909.x </w:t>
+        <w:t>, 97-116. doi:10.1111/j.1467-</w:t>
+      </w:r>
+      <w:proofErr w:type="gramStart"/>
+      <w:r>
+        <w:rPr>
+          <w:rFonts w:ascii="Times New Roman" w:hAnsi="Times New Roman" w:cs="Times New Roman"/>
+        </w:rPr>
+        <w:t>6494.1990.tb</w:t>
+      </w:r>
+      <w:proofErr w:type="gramEnd"/>
+      <w:r>
+        <w:rPr>
+          <w:rFonts w:ascii="Times New Roman" w:hAnsi="Times New Roman" w:cs="Times New Roman"/>
+        </w:rPr>
+        <w:t xml:space="preserve">00909.x </w:t>
       </w:r>
     </w:p>
     <w:p>
@@ -6769,11 +7377,19 @@
           <w:rFonts w:ascii="Times New Roman" w:eastAsia="Times" w:hAnsi="Times New Roman" w:cs="Times New Roman"/>
         </w:rPr>
       </w:pPr>
+      <w:proofErr w:type="spellStart"/>
       <w:r>
         <w:rPr>
           <w:rFonts w:ascii="Times New Roman" w:eastAsia="Times" w:hAnsi="Times New Roman" w:cs="Times New Roman"/>
         </w:rPr>
-        <w:t xml:space="preserve">Lakens, D. (2013). </w:t>
+        <w:t>Lakens</w:t>
+      </w:r>
+      <w:proofErr w:type="spellEnd"/>
+      <w:r>
+        <w:rPr>
+          <w:rFonts w:ascii="Times New Roman" w:eastAsia="Times" w:hAnsi="Times New Roman" w:cs="Times New Roman"/>
+        </w:rPr>
+        <w:t xml:space="preserve">, D. (2013). </w:t>
       </w:r>
       <w:r>
         <w:rPr>
@@ -6821,11 +7437,19 @@
         </w:rPr>
         <w:t xml:space="preserve">, 863. </w:t>
       </w:r>
+      <w:proofErr w:type="spellStart"/>
       <w:r>
         <w:rPr>
           <w:rFonts w:ascii="Times New Roman" w:eastAsia="Times" w:hAnsi="Times New Roman" w:cs="Times New Roman"/>
         </w:rPr>
-        <w:t>doi: 10.3389/fpsyg.2013.00863</w:t>
+        <w:t>doi</w:t>
+      </w:r>
+      <w:proofErr w:type="spellEnd"/>
+      <w:r>
+        <w:rPr>
+          <w:rFonts w:ascii="Times New Roman" w:eastAsia="Times" w:hAnsi="Times New Roman" w:cs="Times New Roman"/>
+        </w:rPr>
+        <w:t>: 10.3389/fpsyg.2013.00863</w:t>
       </w:r>
     </w:p>
     <w:p>
@@ -6836,11 +7460,47 @@
           <w:rFonts w:ascii="Times New Roman" w:eastAsia="Times" w:hAnsi="Times New Roman" w:cs="Times New Roman"/>
         </w:rPr>
       </w:pPr>
+      <w:proofErr w:type="spellStart"/>
       <w:r>
         <w:rPr>
           <w:rFonts w:ascii="Times New Roman" w:eastAsia="Times" w:hAnsi="Times New Roman" w:cs="Times New Roman"/>
         </w:rPr>
-        <w:t xml:space="preserve">Landauer, T. K., Folt, P. W., &amp; Laham, D. (1998). An introduction to latent semantic analysis. </w:t>
+        <w:t>Landauer</w:t>
+      </w:r>
+      <w:proofErr w:type="spellEnd"/>
+      <w:r>
+        <w:rPr>
+          <w:rFonts w:ascii="Times New Roman" w:eastAsia="Times" w:hAnsi="Times New Roman" w:cs="Times New Roman"/>
+        </w:rPr>
+        <w:t xml:space="preserve">, T. K., </w:t>
+      </w:r>
+      <w:proofErr w:type="spellStart"/>
+      <w:r>
+        <w:rPr>
+          <w:rFonts w:ascii="Times New Roman" w:eastAsia="Times" w:hAnsi="Times New Roman" w:cs="Times New Roman"/>
+        </w:rPr>
+        <w:t>Folt</w:t>
+      </w:r>
+      <w:proofErr w:type="spellEnd"/>
+      <w:r>
+        <w:rPr>
+          <w:rFonts w:ascii="Times New Roman" w:eastAsia="Times" w:hAnsi="Times New Roman" w:cs="Times New Roman"/>
+        </w:rPr>
+        <w:t xml:space="preserve">, P. W., &amp; </w:t>
+      </w:r>
+      <w:proofErr w:type="spellStart"/>
+      <w:r>
+        <w:rPr>
+          <w:rFonts w:ascii="Times New Roman" w:eastAsia="Times" w:hAnsi="Times New Roman" w:cs="Times New Roman"/>
+        </w:rPr>
+        <w:t>Laham</w:t>
+      </w:r>
+      <w:proofErr w:type="spellEnd"/>
+      <w:r>
+        <w:rPr>
+          <w:rFonts w:ascii="Times New Roman" w:eastAsia="Times" w:hAnsi="Times New Roman" w:cs="Times New Roman"/>
+        </w:rPr>
+        <w:t xml:space="preserve">, D. (1998). An introduction to latent semantic analysis. </w:t>
       </w:r>
       <w:r>
         <w:rPr>
@@ -6866,21 +7526,35 @@
         <w:rPr>
           <w:rFonts w:ascii="Times New Roman" w:eastAsia="Times" w:hAnsi="Times New Roman" w:cs="Times New Roman"/>
         </w:rPr>
-        <w:t>(2), 259–284. doi: 10.1080/</w:t>
-      </w:r>
-      <w:commentRangeStart w:id="38"/>
+        <w:t xml:space="preserve">(2), 259–284. </w:t>
+      </w:r>
+      <w:proofErr w:type="spellStart"/>
       <w:r>
         <w:rPr>
           <w:rFonts w:ascii="Times New Roman" w:eastAsia="Times" w:hAnsi="Times New Roman" w:cs="Times New Roman"/>
         </w:rPr>
+        <w:t>doi</w:t>
+      </w:r>
+      <w:proofErr w:type="spellEnd"/>
+      <w:r>
+        <w:rPr>
+          <w:rFonts w:ascii="Times New Roman" w:eastAsia="Times" w:hAnsi="Times New Roman" w:cs="Times New Roman"/>
+        </w:rPr>
+        <w:t>: 10.1080/</w:t>
+      </w:r>
+      <w:commentRangeStart w:id="47"/>
+      <w:r>
+        <w:rPr>
+          <w:rFonts w:ascii="Times New Roman" w:eastAsia="Times" w:hAnsi="Times New Roman" w:cs="Times New Roman"/>
+        </w:rPr>
         <w:t>01638539809545028</w:t>
       </w:r>
-      <w:commentRangeEnd w:id="38"/>
+      <w:commentRangeEnd w:id="47"/>
       <w:r>
         <w:rPr>
           <w:rStyle w:val="CommentReference"/>
         </w:rPr>
-        <w:commentReference w:id="38"/>
+        <w:commentReference w:id="47"/>
       </w:r>
     </w:p>
     <w:p>
@@ -6934,11 +7608,19 @@
           <w:color w:val="000000"/>
         </w:rPr>
       </w:pPr>
-      <w:r>
-        <w:rPr>
-          <w:rFonts w:ascii="Times New Roman" w:hAnsi="Times New Roman" w:cs="Times New Roman"/>
-        </w:rPr>
-        <w:t xml:space="preserve">Morizot, J. (2014). Construct validity of adolescents’ self-reported big five personality traits: Importance of conceptual breadth and initial validation of a short measure. </w:t>
+      <w:proofErr w:type="spellStart"/>
+      <w:r>
+        <w:rPr>
+          <w:rFonts w:ascii="Times New Roman" w:hAnsi="Times New Roman" w:cs="Times New Roman"/>
+        </w:rPr>
+        <w:t>Morizot</w:t>
+      </w:r>
+      <w:proofErr w:type="spellEnd"/>
+      <w:r>
+        <w:rPr>
+          <w:rFonts w:ascii="Times New Roman" w:hAnsi="Times New Roman" w:cs="Times New Roman"/>
+        </w:rPr>
+        <w:t xml:space="preserve">, J. (2014). Construct validity of adolescents’ self-reported big five personality traits: Importance of conceptual breadth and initial validation of a short measure. </w:t>
       </w:r>
       <w:r>
         <w:rPr>
@@ -6964,7 +7646,21 @@
         <w:rPr>
           <w:rFonts w:ascii="Times New Roman" w:hAnsi="Times New Roman" w:cs="Times New Roman"/>
         </w:rPr>
-        <w:t>(5), 580-606. doi: 10.1177/1073191114524015</w:t>
+        <w:t xml:space="preserve">(5), 580-606. </w:t>
+      </w:r>
+      <w:proofErr w:type="spellStart"/>
+      <w:r>
+        <w:rPr>
+          <w:rFonts w:ascii="Times New Roman" w:hAnsi="Times New Roman" w:cs="Times New Roman"/>
+        </w:rPr>
+        <w:t>doi</w:t>
+      </w:r>
+      <w:proofErr w:type="spellEnd"/>
+      <w:r>
+        <w:rPr>
+          <w:rFonts w:ascii="Times New Roman" w:hAnsi="Times New Roman" w:cs="Times New Roman"/>
+        </w:rPr>
+        <w:t>: 10.1177/1073191114524015</w:t>
       </w:r>
       <w:r>
         <w:rPr>
@@ -6998,11 +7694,19 @@
         </w:rPr>
         <w:t xml:space="preserve">&amp; </w:t>
       </w:r>
-      <w:r>
-        <w:rPr>
-          <w:rFonts w:ascii="Times New Roman" w:hAnsi="Times New Roman" w:cs="Times New Roman"/>
-        </w:rPr>
-        <w:t xml:space="preserve">Hassebrauck, M. (2012). Sex and age difference in mate-selection preferences. </w:t>
+      <w:proofErr w:type="spellStart"/>
+      <w:r>
+        <w:rPr>
+          <w:rFonts w:ascii="Times New Roman" w:hAnsi="Times New Roman" w:cs="Times New Roman"/>
+        </w:rPr>
+        <w:t>Hassebrauck</w:t>
+      </w:r>
+      <w:proofErr w:type="spellEnd"/>
+      <w:r>
+        <w:rPr>
+          <w:rFonts w:ascii="Times New Roman" w:hAnsi="Times New Roman" w:cs="Times New Roman"/>
+        </w:rPr>
+        <w:t xml:space="preserve">, M. (2012). Sex and age difference in mate-selection preferences. </w:t>
       </w:r>
       <w:r>
         <w:rPr>
@@ -7028,7 +7732,21 @@
         <w:rPr>
           <w:rFonts w:ascii="Times New Roman" w:hAnsi="Times New Roman" w:cs="Times New Roman"/>
         </w:rPr>
-        <w:t>, 447-466. doi: 10.1007/s12110-012-9152-x</w:t>
+        <w:t xml:space="preserve">, 447-466. </w:t>
+      </w:r>
+      <w:proofErr w:type="spellStart"/>
+      <w:r>
+        <w:rPr>
+          <w:rFonts w:ascii="Times New Roman" w:hAnsi="Times New Roman" w:cs="Times New Roman"/>
+        </w:rPr>
+        <w:t>doi</w:t>
+      </w:r>
+      <w:proofErr w:type="spellEnd"/>
+      <w:r>
+        <w:rPr>
+          <w:rFonts w:ascii="Times New Roman" w:hAnsi="Times New Roman" w:cs="Times New Roman"/>
+        </w:rPr>
+        <w:t>: 10.1007/s12110-012-9152-x</w:t>
       </w:r>
     </w:p>
     <w:p>
@@ -7043,11 +7761,53 @@
           <w:rFonts w:ascii="Times New Roman" w:hAnsi="Times New Roman" w:cs="Times New Roman"/>
         </w:rPr>
       </w:pPr>
-      <w:r>
-        <w:rPr>
-          <w:rFonts w:ascii="Times New Roman" w:hAnsi="Times New Roman" w:cs="Times New Roman"/>
-        </w:rPr>
-        <w:t xml:space="preserve">Tabchnick, B.G., &amp; Fidell, L.S. (2001). </w:t>
+      <w:proofErr w:type="spellStart"/>
+      <w:r>
+        <w:rPr>
+          <w:rFonts w:ascii="Times New Roman" w:hAnsi="Times New Roman" w:cs="Times New Roman"/>
+        </w:rPr>
+        <w:t>Tabchnick</w:t>
+      </w:r>
+      <w:proofErr w:type="spellEnd"/>
+      <w:r>
+        <w:rPr>
+          <w:rFonts w:ascii="Times New Roman" w:hAnsi="Times New Roman" w:cs="Times New Roman"/>
+        </w:rPr>
+        <w:t xml:space="preserve">, B.G., &amp; </w:t>
+      </w:r>
+      <w:proofErr w:type="spellStart"/>
+      <w:r>
+        <w:rPr>
+          <w:rFonts w:ascii="Times New Roman" w:hAnsi="Times New Roman" w:cs="Times New Roman"/>
+        </w:rPr>
+        <w:t>Fidell</w:t>
+      </w:r>
+      <w:proofErr w:type="spellEnd"/>
+      <w:r>
+        <w:rPr>
+          <w:rFonts w:ascii="Times New Roman" w:hAnsi="Times New Roman" w:cs="Times New Roman"/>
+        </w:rPr>
+        <w:t>, L.S. (</w:t>
+      </w:r>
+      <w:commentRangeStart w:id="48"/>
+      <w:r>
+        <w:rPr>
+          <w:rFonts w:ascii="Times New Roman" w:hAnsi="Times New Roman" w:cs="Times New Roman"/>
+        </w:rPr>
+        <w:t>2001</w:t>
+      </w:r>
+      <w:commentRangeEnd w:id="48"/>
+      <w:r>
+        <w:rPr>
+          <w:rStyle w:val="CommentReference"/>
+        </w:rPr>
+        <w:commentReference w:id="48"/>
+      </w:r>
+      <w:r>
+        <w:rPr>
+          <w:rFonts w:ascii="Times New Roman" w:hAnsi="Times New Roman" w:cs="Times New Roman"/>
+        </w:rPr>
+        <w:t xml:space="preserve">). </w:t>
       </w:r>
       <w:r>
         <w:rPr>
@@ -7081,12 +7841,21 @@
         </w:rPr>
         <w:t xml:space="preserve">Wild, F. (2015). </w:t>
       </w:r>
+      <w:proofErr w:type="spellStart"/>
       <w:r>
         <w:rPr>
           <w:rFonts w:ascii="Times New Roman" w:hAnsi="Times New Roman" w:cs="Times New Roman"/>
           <w:i/>
         </w:rPr>
-        <w:t>lsa: Latent Semantic Analysis</w:t>
+        <w:t>lsa</w:t>
+      </w:r>
+      <w:proofErr w:type="spellEnd"/>
+      <w:r>
+        <w:rPr>
+          <w:rFonts w:ascii="Times New Roman" w:hAnsi="Times New Roman" w:cs="Times New Roman"/>
+          <w:i/>
+        </w:rPr>
+        <w:t>: Latent Semantic Analysis</w:t>
       </w:r>
       <w:r>
         <w:rPr>
@@ -7727,7 +8496,7 @@
                 <w:szCs w:val="24"/>
               </w:rPr>
             </w:pPr>
-            <w:commentRangeStart w:id="39"/>
+            <w:commentRangeStart w:id="49"/>
             <w:r>
               <w:rPr>
                 <w:rFonts w:ascii="Times New Roman" w:hAnsi="Times New Roman" w:cs="Times New Roman"/>
@@ -7735,12 +8504,12 @@
               </w:rPr>
               <w:t>Extraversion</w:t>
             </w:r>
-            <w:commentRangeEnd w:id="39"/>
+            <w:commentRangeEnd w:id="49"/>
             <w:r>
               <w:rPr>
                 <w:rStyle w:val="CommentReference"/>
               </w:rPr>
-              <w:commentReference w:id="39"/>
+              <w:commentReference w:id="49"/>
             </w:r>
           </w:p>
         </w:tc>
@@ -8103,7 +8872,7 @@
                 <w:szCs w:val="24"/>
               </w:rPr>
             </w:pPr>
-            <w:commentRangeStart w:id="40"/>
+            <w:commentRangeStart w:id="50"/>
             <w:r>
               <w:rPr>
                 <w:rFonts w:ascii="Times New Roman" w:hAnsi="Times New Roman" w:cs="Times New Roman"/>
@@ -8111,12 +8880,12 @@
               </w:rPr>
               <w:t>Conscient</w:t>
             </w:r>
-            <w:commentRangeEnd w:id="40"/>
+            <w:commentRangeEnd w:id="50"/>
             <w:r>
               <w:rPr>
                 <w:rStyle w:val="CommentReference"/>
               </w:rPr>
-              <w:commentReference w:id="40"/>
+              <w:commentReference w:id="50"/>
             </w:r>
             <w:r>
               <w:rPr>
@@ -8640,6 +9409,7 @@
                 <w:color w:val="101010"/>
               </w:rPr>
             </w:pPr>
+            <w:proofErr w:type="spellStart"/>
             <w:r>
               <w:rPr>
                 <w:rFonts w:ascii="Times New Roman" w:hAnsi="Times New Roman" w:cs="Times New Roman"/>
@@ -8648,6 +9418,7 @@
               </w:rPr>
               <w:t>df</w:t>
             </w:r>
+            <w:proofErr w:type="spellEnd"/>
           </w:p>
         </w:tc>
         <w:tc>
@@ -8739,7 +9510,23 @@
                 <w:rFonts w:ascii="Times New Roman" w:hAnsi="Times New Roman" w:cs="Times New Roman"/>
                 <w:color w:val="101010"/>
               </w:rPr>
-              <w:t>Log. Lik.</w:t>
+              <w:t xml:space="preserve">Log. </w:t>
+            </w:r>
+            <w:proofErr w:type="spellStart"/>
+            <w:r>
+              <w:rPr>
+                <w:rFonts w:ascii="Times New Roman" w:hAnsi="Times New Roman" w:cs="Times New Roman"/>
+                <w:color w:val="101010"/>
+              </w:rPr>
+              <w:t>Lik</w:t>
+            </w:r>
+            <w:proofErr w:type="spellEnd"/>
+            <w:r>
+              <w:rPr>
+                <w:rFonts w:ascii="Times New Roman" w:hAnsi="Times New Roman" w:cs="Times New Roman"/>
+                <w:color w:val="101010"/>
+              </w:rPr>
+              <w:t>.</w:t>
             </w:r>
           </w:p>
         </w:tc>
@@ -8903,7 +9690,7 @@
               </w:rPr>
               <w:t>-</w:t>
             </w:r>
-            <w:commentRangeStart w:id="41"/>
+            <w:commentRangeStart w:id="51"/>
             <w:r>
               <w:rPr>
                 <w:rFonts w:ascii="Times New Roman" w:hAnsi="Times New Roman" w:cs="Times New Roman"/>
@@ -8911,12 +9698,12 @@
               </w:rPr>
               <w:t>1755</w:t>
             </w:r>
-            <w:commentRangeEnd w:id="41"/>
+            <w:commentRangeEnd w:id="51"/>
             <w:r>
               <w:rPr>
                 <w:rStyle w:val="CommentReference"/>
               </w:rPr>
-              <w:commentReference w:id="41"/>
+              <w:commentReference w:id="51"/>
             </w:r>
             <w:r>
               <w:rPr>
@@ -10681,7 +11468,7 @@
                 <w:szCs w:val="24"/>
               </w:rPr>
             </w:pPr>
-            <w:commentRangeStart w:id="42"/>
+            <w:commentRangeStart w:id="52"/>
             <w:r>
               <w:rPr>
                 <w:rFonts w:ascii="Times New Roman" w:hAnsi="Times New Roman" w:cs="Times New Roman"/>
@@ -10689,12 +11476,12 @@
               </w:rPr>
               <w:t>Extraversion</w:t>
             </w:r>
-            <w:commentRangeEnd w:id="42"/>
+            <w:commentRangeEnd w:id="52"/>
             <w:r>
               <w:rPr>
                 <w:rStyle w:val="CommentReference"/>
               </w:rPr>
-              <w:commentReference w:id="42"/>
+              <w:commentReference w:id="52"/>
             </w:r>
           </w:p>
         </w:tc>
@@ -11281,6 +12068,7 @@
         </w:rPr>
         <w:t xml:space="preserve">. </w:t>
       </w:r>
+      <w:proofErr w:type="spellStart"/>
       <w:r>
         <w:rPr>
           <w:rFonts w:ascii="Times New Roman" w:hAnsi="Times New Roman" w:cs="Times New Roman"/>
@@ -11289,6 +12077,7 @@
         </w:rPr>
         <w:t>df</w:t>
       </w:r>
+      <w:proofErr w:type="spellEnd"/>
       <w:r>
         <w:rPr>
           <w:rFonts w:ascii="Times New Roman" w:hAnsi="Times New Roman" w:cs="Times New Roman"/>
@@ -11296,7 +12085,7 @@
         </w:rPr>
         <w:t xml:space="preserve"> = </w:t>
       </w:r>
-      <w:commentRangeStart w:id="43"/>
+      <w:commentRangeStart w:id="53"/>
       <w:r>
         <w:rPr>
           <w:rFonts w:ascii="Times New Roman" w:hAnsi="Times New Roman" w:cs="Times New Roman"/>
@@ -11304,12 +12093,12 @@
         </w:rPr>
         <w:t>XXX</w:t>
       </w:r>
-      <w:commentRangeEnd w:id="43"/>
+      <w:commentRangeEnd w:id="53"/>
       <w:r>
         <w:rPr>
           <w:rStyle w:val="CommentReference"/>
         </w:rPr>
-        <w:commentReference w:id="43"/>
+        <w:commentReference w:id="53"/>
       </w:r>
       <w:r>
         <w:rPr>
@@ -11346,8 +12135,13 @@
         </w:rPr>
         <w:annotationRef/>
       </w:r>
-      <w:r>
-        <w:t xml:space="preserve">Haha that’s great. </w:t>
+      <w:proofErr w:type="spellStart"/>
+      <w:r>
+        <w:t>Haha</w:t>
+      </w:r>
+      <w:proofErr w:type="spellEnd"/>
+      <w:r>
+        <w:t xml:space="preserve"> that’s great. </w:t>
       </w:r>
     </w:p>
   </w:comment>
@@ -11363,7 +12157,15 @@
         <w:annotationRef/>
       </w:r>
       <w:r>
-        <w:t xml:space="preserve">Cite landaeur </w:t>
+        <w:t xml:space="preserve">Cite </w:t>
+      </w:r>
+      <w:proofErr w:type="spellStart"/>
+      <w:r>
+        <w:t>landaeur</w:t>
+      </w:r>
+      <w:proofErr w:type="spellEnd"/>
+      <w:r>
+        <w:t xml:space="preserve"> </w:t>
       </w:r>
     </w:p>
   </w:comment>
@@ -11379,7 +12181,15 @@
         <w:annotationRef/>
       </w:r>
       <w:r>
-        <w:t>APA style plz (commas!)</w:t>
+        <w:t xml:space="preserve">APA style </w:t>
+      </w:r>
+      <w:proofErr w:type="spellStart"/>
+      <w:r>
+        <w:t>plz</w:t>
+      </w:r>
+      <w:proofErr w:type="spellEnd"/>
+      <w:r>
+        <w:t xml:space="preserve"> (commas!)</w:t>
       </w:r>
     </w:p>
   </w:comment>
@@ -11394,8 +12204,13 @@
         </w:rPr>
         <w:annotationRef/>
       </w:r>
-      <w:r>
-        <w:t xml:space="preserve">Haha that’s great. </w:t>
+      <w:proofErr w:type="spellStart"/>
+      <w:r>
+        <w:t>Haha</w:t>
+      </w:r>
+      <w:proofErr w:type="spellEnd"/>
+      <w:r>
+        <w:t xml:space="preserve"> that’s great. </w:t>
       </w:r>
     </w:p>
   </w:comment>
@@ -11479,7 +12294,7 @@
       </w:r>
     </w:p>
   </w:comment>
-  <w:comment w:id="9" w:author="Buchanan, Erin M" w:date="2018-04-25T12:39:00Z" w:initials="BEM">
+  <w:comment w:id="9" w:author="Marshall, Caleb Z" w:date="2018-05-01T10:26:00Z" w:initials="MCZ">
     <w:p>
       <w:pPr>
         <w:pStyle w:val="CommentText"/>
@@ -11491,11 +12306,11 @@
         <w:annotationRef/>
       </w:r>
       <w:r>
-        <w:t xml:space="preserve">Be sure to et al </w:t>
+        <w:t>Explain personality dimensions.</w:t>
       </w:r>
     </w:p>
   </w:comment>
-  <w:comment w:id="10" w:author="Buchanan, Erin M" w:date="2018-04-25T12:39:00Z" w:initials="BEM">
+  <w:comment w:id="12" w:author="Buchanan, Erin M" w:date="2018-04-25T12:39:00Z" w:initials="BEM">
     <w:p>
       <w:pPr>
         <w:pStyle w:val="CommentText"/>
@@ -11507,11 +12322,11 @@
         <w:annotationRef/>
       </w:r>
       <w:r>
-        <w:t>I don’t think these should be capped</w:t>
+        <w:t xml:space="preserve">Be sure to et al </w:t>
       </w:r>
     </w:p>
   </w:comment>
-  <w:comment w:id="11" w:author="Fallone, Melissa D" w:date="2017-12-17T17:49:00Z" w:initials="MDF">
+  <w:comment w:id="13" w:author="Buchanan, Erin M" w:date="2018-04-25T12:39:00Z" w:initials="BEM">
     <w:p>
       <w:pPr>
         <w:pStyle w:val="CommentText"/>
@@ -11523,14 +12338,11 @@
         <w:annotationRef/>
       </w:r>
       <w:r>
-        <w:rPr>
-          <w:noProof/>
-        </w:rPr>
-        <w:t>Should you say responses to a writing prompt?</w:t>
+        <w:t>I don’t think these should be capped</w:t>
       </w:r>
     </w:p>
   </w:comment>
-  <w:comment w:id="12" w:author="Buchanan, Erin M" w:date="2018-04-25T12:40:00Z" w:initials="BEM">
+  <w:comment w:id="14" w:author="Fallone, Melissa D" w:date="2017-12-17T17:49:00Z" w:initials="MDF">
     <w:p>
       <w:pPr>
         <w:pStyle w:val="CommentText"/>
@@ -11542,11 +12354,14 @@
         <w:annotationRef/>
       </w:r>
       <w:r>
-        <w:t xml:space="preserve">Yes </w:t>
+        <w:rPr>
+          <w:noProof/>
+        </w:rPr>
+        <w:t>Should you say responses to a writing prompt?</w:t>
       </w:r>
     </w:p>
   </w:comment>
-  <w:comment w:id="13" w:author="Buchanan, Erin M" w:date="2018-04-25T12:41:00Z" w:initials="BEM">
+  <w:comment w:id="15" w:author="Buchanan, Erin M" w:date="2018-04-25T12:40:00Z" w:initials="BEM">
     <w:p>
       <w:pPr>
         <w:pStyle w:val="CommentText"/>
@@ -11558,11 +12373,11 @@
         <w:annotationRef/>
       </w:r>
       <w:r>
-        <w:t>Don’t et al the first time</w:t>
+        <w:t xml:space="preserve">Yes </w:t>
       </w:r>
     </w:p>
   </w:comment>
-  <w:comment w:id="14" w:author="Buchanan, Erin M" w:date="2018-04-25T12:52:00Z" w:initials="BEM">
+  <w:comment w:id="16" w:author="Buchanan, Erin M" w:date="2018-04-25T12:41:00Z" w:initials="BEM">
     <w:p>
       <w:pPr>
         <w:pStyle w:val="CommentText"/>
@@ -11574,11 +12389,11 @@
         <w:annotationRef/>
       </w:r>
       <w:r>
-        <w:t xml:space="preserve">More detail here exact average age and sd with the percent breakdown for race/ethnicity. </w:t>
+        <w:t>Don’t et al the first time</w:t>
       </w:r>
     </w:p>
   </w:comment>
-  <w:comment w:id="15" w:author="Buchanan, Erin M" w:date="2018-04-25T12:53:00Z" w:initials="BEM">
+  <w:comment w:id="17" w:author="Buchanan, Erin M" w:date="2018-04-25T12:52:00Z" w:initials="BEM">
     <w:p>
       <w:pPr>
         <w:pStyle w:val="CommentText"/>
@@ -11590,11 +12405,19 @@
         <w:annotationRef/>
       </w:r>
       <w:r>
-        <w:t xml:space="preserve">What all demographic information did you ask? </w:t>
+        <w:t xml:space="preserve">More detail here exact average age and </w:t>
+      </w:r>
+      <w:proofErr w:type="spellStart"/>
+      <w:r>
+        <w:t>sd</w:t>
+      </w:r>
+      <w:proofErr w:type="spellEnd"/>
+      <w:r>
+        <w:t xml:space="preserve"> with the percent breakdown for race/ethnicity. </w:t>
       </w:r>
     </w:p>
   </w:comment>
-  <w:comment w:id="16" w:author="Buchanan, Erin M" w:date="2018-04-25T13:00:00Z" w:initials="BEM">
+  <w:comment w:id="18" w:author="Buchanan, Erin M" w:date="2018-04-25T12:53:00Z" w:initials="BEM">
     <w:p>
       <w:pPr>
         <w:pStyle w:val="CommentText"/>
@@ -11606,20 +12429,11 @@
         <w:annotationRef/>
       </w:r>
       <w:r>
-        <w:t xml:space="preserve">Did you remove </w:t>
-      </w:r>
-      <w:r>
-        <w:rPr>
-          <w:noProof/>
-        </w:rPr>
-        <w:t>s</w:t>
-      </w:r>
-      <w:r>
-        <w:t>top words that will be important to not</w:t>
+        <w:t xml:space="preserve">What all demographic information did you ask? </w:t>
       </w:r>
     </w:p>
   </w:comment>
-  <w:comment w:id="17" w:author="Buchanan, Erin M" w:date="2018-04-25T20:35:00Z" w:initials="BEM">
+  <w:comment w:id="19" w:author="Buchanan, Erin M" w:date="2018-04-25T13:00:00Z" w:initials="BEM">
     <w:p>
       <w:pPr>
         <w:pStyle w:val="CommentText"/>
@@ -11631,11 +12445,25 @@
         <w:annotationRef/>
       </w:r>
       <w:r>
-        <w:t xml:space="preserve">Cite tabachnick here </w:t>
-      </w:r>
+        <w:t xml:space="preserve">Did you remove </w:t>
+      </w:r>
+      <w:r>
+        <w:rPr>
+          <w:noProof/>
+        </w:rPr>
+        <w:t>s</w:t>
+      </w:r>
+      <w:r>
+        <w:t xml:space="preserve">top words that will be important to </w:t>
+      </w:r>
+      <w:proofErr w:type="gramStart"/>
+      <w:r>
+        <w:t>not</w:t>
+      </w:r>
+      <w:proofErr w:type="gramEnd"/>
     </w:p>
   </w:comment>
-  <w:comment w:id="18" w:author="Buchanan, Erin M" w:date="2018-04-25T20:36:00Z" w:initials="BEM">
+  <w:comment w:id="20" w:author="Marshall, Caleb Z" w:date="2018-05-01T10:28:00Z" w:initials="MCZ">
     <w:p>
       <w:pPr>
         <w:pStyle w:val="CommentText"/>
@@ -11647,11 +12475,11 @@
         <w:annotationRef/>
       </w:r>
       <w:r>
-        <w:t>Of what?</w:t>
+        <w:t>Explain removal of stop words.</w:t>
       </w:r>
     </w:p>
   </w:comment>
-  <w:comment w:id="19" w:author="Marshall, Caleb Z" w:date="2018-04-29T23:35:00Z" w:initials="MCZ">
+  <w:comment w:id="21" w:author="Buchanan, Erin M" w:date="2018-04-25T20:35:00Z" w:initials="BEM">
     <w:p>
       <w:pPr>
         <w:pStyle w:val="CommentText"/>
@@ -11663,11 +12491,19 @@
         <w:annotationRef/>
       </w:r>
       <w:r>
-        <w:t>I’m not remembering the exact symbol to use here. Looked it up in past assignments but didn’t see it.</w:t>
+        <w:t xml:space="preserve">Cite </w:t>
+      </w:r>
+      <w:proofErr w:type="spellStart"/>
+      <w:r>
+        <w:t>tabachnick</w:t>
+      </w:r>
+      <w:proofErr w:type="spellEnd"/>
+      <w:r>
+        <w:t xml:space="preserve"> here </w:t>
       </w:r>
     </w:p>
   </w:comment>
-  <w:comment w:id="20" w:author="Buchanan, Erin M" w:date="2018-04-27T10:54:00Z" w:initials="BEM">
+  <w:comment w:id="25" w:author="Buchanan, Erin M" w:date="2018-04-25T20:36:00Z" w:initials="BEM">
     <w:p>
       <w:pPr>
         <w:pStyle w:val="CommentText"/>
@@ -11679,11 +12515,11 @@
         <w:annotationRef/>
       </w:r>
       <w:r>
-        <w:t xml:space="preserve">Since cosine can’t go over one I don’t think you should include the leading zeros here for M and SD </w:t>
+        <w:t>Of what?</w:t>
       </w:r>
     </w:p>
   </w:comment>
-  <w:comment w:id="21" w:author="Buchanan, Erin M" w:date="2018-04-27T10:55:00Z" w:initials="BEM">
+  <w:comment w:id="26" w:author="Marshall, Caleb Z" w:date="2018-04-29T23:35:00Z" w:initials="MCZ">
     <w:p>
       <w:pPr>
         <w:pStyle w:val="CommentText"/>
@@ -11695,11 +12531,11 @@
         <w:annotationRef/>
       </w:r>
       <w:r>
-        <w:t xml:space="preserve">You can cite lakens 2013 for the type of cohen’s d if you want </w:t>
+        <w:t>I’m not remembering the exact symbol to use here. Looked it up in past assignments but didn’t see it.</w:t>
       </w:r>
     </w:p>
   </w:comment>
-  <w:comment w:id="22" w:author="Buchanan, Erin M" w:date="2018-04-27T10:57:00Z" w:initials="BEM">
+  <w:comment w:id="27" w:author="Marshall, Caleb Z" w:date="2018-05-01T10:29:00Z" w:initials="MCZ">
     <w:p>
       <w:pPr>
         <w:pStyle w:val="CommentText"/>
@@ -11711,11 +12547,11 @@
         <w:annotationRef/>
       </w:r>
       <w:r>
-        <w:t xml:space="preserve">Remember your audience here, so I would expand here what these models are a bit more. </w:t>
+        <w:t>Chi square</w:t>
       </w:r>
     </w:p>
   </w:comment>
-  <w:comment w:id="23" w:author="Buchanan, Erin M" w:date="2018-04-27T10:57:00Z" w:initials="BEM">
+  <w:comment w:id="28" w:author="Buchanan, Erin M" w:date="2018-04-27T10:54:00Z" w:initials="BEM">
     <w:p>
       <w:pPr>
         <w:pStyle w:val="CommentText"/>
@@ -11727,11 +12563,11 @@
         <w:annotationRef/>
       </w:r>
       <w:r>
-        <w:t xml:space="preserve">Cite andy field or gelman here. </w:t>
+        <w:t xml:space="preserve">Since cosine can’t go over one I don’t think you should include the leading zeros here for M and SD </w:t>
       </w:r>
     </w:p>
   </w:comment>
-  <w:comment w:id="24" w:author="Marshall, Caleb Z" w:date="2018-05-01T09:57:00Z" w:initials="MCZ">
+  <w:comment w:id="29" w:author="Buchanan, Erin M" w:date="2018-04-27T10:55:00Z" w:initials="BEM">
     <w:p>
       <w:pPr>
         <w:pStyle w:val="CommentText"/>
@@ -11743,11 +12579,27 @@
         <w:annotationRef/>
       </w:r>
       <w:r>
-        <w:t>Needs citation</w:t>
+        <w:t xml:space="preserve">You can cite </w:t>
+      </w:r>
+      <w:proofErr w:type="spellStart"/>
+      <w:r>
+        <w:t>lakens</w:t>
+      </w:r>
+      <w:proofErr w:type="spellEnd"/>
+      <w:r>
+        <w:t xml:space="preserve"> 2013 for the type of </w:t>
+      </w:r>
+      <w:proofErr w:type="spellStart"/>
+      <w:r>
+        <w:t>cohen’s</w:t>
+      </w:r>
+      <w:proofErr w:type="spellEnd"/>
+      <w:r>
+        <w:t xml:space="preserve"> d if you want </w:t>
       </w:r>
     </w:p>
   </w:comment>
-  <w:comment w:id="25" w:author="Buchanan, Erin M" w:date="2018-04-27T10:58:00Z" w:initials="BEM">
+  <w:comment w:id="30" w:author="Buchanan, Erin M" w:date="2018-04-27T10:57:00Z" w:initials="BEM">
     <w:p>
       <w:pPr>
         <w:pStyle w:val="CommentText"/>
@@ -11759,11 +12611,11 @@
         <w:annotationRef/>
       </w:r>
       <w:r>
-        <w:t xml:space="preserve">How did you determine something was significant? Talk here about how these steps work a bit more </w:t>
+        <w:t xml:space="preserve">Remember your audience here, so I would expand here what these models are a bit more. </w:t>
       </w:r>
     </w:p>
   </w:comment>
-  <w:comment w:id="27" w:author="Buchanan, Erin M" w:date="2018-04-27T11:16:00Z" w:initials="BEM">
+  <w:comment w:id="31" w:author="Buchanan, Erin M" w:date="2018-04-27T10:57:00Z" w:initials="BEM">
     <w:p>
       <w:pPr>
         <w:pStyle w:val="CommentText"/>
@@ -11775,11 +12627,27 @@
         <w:annotationRef/>
       </w:r>
       <w:r>
-        <w:t xml:space="preserve">You have these in the table you don’t need them here. </w:t>
+        <w:t xml:space="preserve">Cite </w:t>
+      </w:r>
+      <w:proofErr w:type="spellStart"/>
+      <w:r>
+        <w:t>andy</w:t>
+      </w:r>
+      <w:proofErr w:type="spellEnd"/>
+      <w:r>
+        <w:t xml:space="preserve"> field or </w:t>
+      </w:r>
+      <w:proofErr w:type="spellStart"/>
+      <w:r>
+        <w:t>gelman</w:t>
+      </w:r>
+      <w:proofErr w:type="spellEnd"/>
+      <w:r>
+        <w:t xml:space="preserve"> here. </w:t>
       </w:r>
     </w:p>
   </w:comment>
-  <w:comment w:id="36" w:author="Buchanan, Erin M" w:date="2018-04-27T14:41:00Z" w:initials="BEM">
+  <w:comment w:id="35" w:author="Marshall, Caleb Z" w:date="2018-05-01T09:57:00Z" w:initials="MCZ">
     <w:p>
       <w:pPr>
         <w:pStyle w:val="CommentText"/>
@@ -11791,11 +12659,11 @@
         <w:annotationRef/>
       </w:r>
       <w:r>
-        <w:t xml:space="preserve">I’ll come back to this thought after you reword a bit about the NHST/normal thing </w:t>
+        <w:t>Needs citation</w:t>
       </w:r>
     </w:p>
   </w:comment>
-  <w:comment w:id="37" w:author="Buchanan, Erin M" w:date="2018-04-27T11:06:00Z" w:initials="BEM">
+  <w:comment w:id="36" w:author="Buchanan, Erin M" w:date="2018-04-27T10:58:00Z" w:initials="BEM">
     <w:p>
       <w:pPr>
         <w:pStyle w:val="CommentText"/>
@@ -11807,11 +12675,11 @@
         <w:annotationRef/>
       </w:r>
       <w:r>
-        <w:t xml:space="preserve">These look fine but I would suggest going back through the new document and adding/subtracting ones I suggested taking out. Like I know the algebra book is cool to you but the audience here is more likely to care about landauer references over algebra books because it’s specific to LSA. </w:t>
+        <w:t xml:space="preserve">How did you determine something was significant? Talk here about how these steps work a bit more </w:t>
       </w:r>
     </w:p>
   </w:comment>
-  <w:comment w:id="38" w:author="Buchanan, Erin M" w:date="2018-04-27T11:07:00Z" w:initials="BEM">
+  <w:comment w:id="38" w:author="Buchanan, Erin M" w:date="2018-04-27T11:16:00Z" w:initials="BEM">
     <w:p>
       <w:pPr>
         <w:pStyle w:val="CommentText"/>
@@ -11823,11 +12691,11 @@
         <w:annotationRef/>
       </w:r>
       <w:r>
-        <w:t xml:space="preserve">You need to also cite the original paper landauer and dumais paper. </w:t>
+        <w:t xml:space="preserve">You have these in the table you don’t need them here. </w:t>
       </w:r>
     </w:p>
   </w:comment>
-  <w:comment w:id="39" w:author="Buchanan, Erin M" w:date="2018-04-27T11:03:00Z" w:initials="BEM">
+  <w:comment w:id="45" w:author="Buchanan, Erin M" w:date="2018-04-27T14:41:00Z" w:initials="BEM">
     <w:p>
       <w:pPr>
         <w:pStyle w:val="CommentText"/>
@@ -11839,11 +12707,11 @@
         <w:annotationRef/>
       </w:r>
       <w:r>
-        <w:t xml:space="preserve">Why are these starred? </w:t>
+        <w:t xml:space="preserve">I’ll come back to this thought after you reword a bit about the NHST/normal thing </w:t>
       </w:r>
     </w:p>
   </w:comment>
-  <w:comment w:id="40" w:author="Buchanan, Erin M" w:date="2018-04-27T11:03:00Z" w:initials="BEM">
+  <w:comment w:id="46" w:author="Buchanan, Erin M" w:date="2018-04-27T11:06:00Z" w:initials="BEM">
     <w:p>
       <w:pPr>
         <w:pStyle w:val="CommentText"/>
@@ -11854,12 +12722,25 @@
         </w:rPr>
         <w:annotationRef/>
       </w:r>
-      <w:r>
-        <w:t xml:space="preserve">You have room don’t abbreviate </w:t>
+      <w:proofErr w:type="gramStart"/>
+      <w:r>
+        <w:t>These look</w:t>
+      </w:r>
+      <w:proofErr w:type="gramEnd"/>
+      <w:r>
+        <w:t xml:space="preserve"> fine but I would suggest going back through the new document and adding/subtracting ones I suggested taking out. Like I know the algebra book is cool to you but the audience here is more likely to care about </w:t>
+      </w:r>
+      <w:proofErr w:type="spellStart"/>
+      <w:r>
+        <w:t>landauer</w:t>
+      </w:r>
+      <w:proofErr w:type="spellEnd"/>
+      <w:r>
+        <w:t xml:space="preserve"> references over algebra books because it’s specific to LSA. </w:t>
       </w:r>
     </w:p>
   </w:comment>
-  <w:comment w:id="41" w:author="Buchanan, Erin M" w:date="2018-04-27T11:02:00Z" w:initials="BEM">
+  <w:comment w:id="47" w:author="Buchanan, Erin M" w:date="2018-04-27T11:07:00Z" w:initials="BEM">
     <w:p>
       <w:pPr>
         <w:pStyle w:val="CommentText"/>
@@ -11871,11 +12752,27 @@
         <w:annotationRef/>
       </w:r>
       <w:r>
-        <w:t>Consistently use two decimals here except when p &lt; .001</w:t>
+        <w:t xml:space="preserve">You need to also cite the original paper </w:t>
+      </w:r>
+      <w:proofErr w:type="spellStart"/>
+      <w:r>
+        <w:t>landauer</w:t>
+      </w:r>
+      <w:proofErr w:type="spellEnd"/>
+      <w:r>
+        <w:t xml:space="preserve"> and </w:t>
+      </w:r>
+      <w:proofErr w:type="spellStart"/>
+      <w:r>
+        <w:t>dumais</w:t>
+      </w:r>
+      <w:proofErr w:type="spellEnd"/>
+      <w:r>
+        <w:t xml:space="preserve"> paper. </w:t>
       </w:r>
     </w:p>
   </w:comment>
-  <w:comment w:id="42" w:author="Buchanan, Erin M" w:date="2018-04-27T11:05:00Z" w:initials="BEM">
+  <w:comment w:id="48" w:author="Marshall, Caleb Z" w:date="2018-05-01T10:29:00Z" w:initials="MCZ">
     <w:p>
       <w:pPr>
         <w:pStyle w:val="CommentText"/>
@@ -11887,11 +12784,84 @@
         <w:annotationRef/>
       </w:r>
       <w:r>
-        <w:t xml:space="preserve">In this table I would consistently use three decimals </w:t>
+        <w:t>Fix to 6</w:t>
+      </w:r>
+      <w:r>
+        <w:rPr>
+          <w:vertAlign w:val="superscript"/>
+        </w:rPr>
+        <w:t>th</w:t>
+      </w:r>
+      <w:r>
+        <w:t xml:space="preserve"> edition</w:t>
       </w:r>
     </w:p>
   </w:comment>
-  <w:comment w:id="43" w:author="Buchanan, Erin M" w:date="2018-04-27T11:05:00Z" w:initials="BEM">
+  <w:comment w:id="49" w:author="Buchanan, Erin M" w:date="2018-04-27T11:03:00Z" w:initials="BEM">
+    <w:p>
+      <w:pPr>
+        <w:pStyle w:val="CommentText"/>
+      </w:pPr>
+      <w:r>
+        <w:rPr>
+          <w:rStyle w:val="CommentReference"/>
+        </w:rPr>
+        <w:annotationRef/>
+      </w:r>
+      <w:r>
+        <w:t xml:space="preserve">Why are these starred? </w:t>
+      </w:r>
+    </w:p>
+  </w:comment>
+  <w:comment w:id="50" w:author="Buchanan, Erin M" w:date="2018-04-27T11:03:00Z" w:initials="BEM">
+    <w:p>
+      <w:pPr>
+        <w:pStyle w:val="CommentText"/>
+      </w:pPr>
+      <w:r>
+        <w:rPr>
+          <w:rStyle w:val="CommentReference"/>
+        </w:rPr>
+        <w:annotationRef/>
+      </w:r>
+      <w:r>
+        <w:t xml:space="preserve">You have room don’t abbreviate </w:t>
+      </w:r>
+    </w:p>
+  </w:comment>
+  <w:comment w:id="51" w:author="Buchanan, Erin M" w:date="2018-04-27T11:02:00Z" w:initials="BEM">
+    <w:p>
+      <w:pPr>
+        <w:pStyle w:val="CommentText"/>
+      </w:pPr>
+      <w:r>
+        <w:rPr>
+          <w:rStyle w:val="CommentReference"/>
+        </w:rPr>
+        <w:annotationRef/>
+      </w:r>
+      <w:r>
+        <w:t>Consistently use two decimals here except when p &lt; .001</w:t>
+      </w:r>
+    </w:p>
+  </w:comment>
+  <w:comment w:id="52" w:author="Buchanan, Erin M" w:date="2018-04-27T11:05:00Z" w:initials="BEM">
+    <w:p>
+      <w:pPr>
+        <w:pStyle w:val="CommentText"/>
+      </w:pPr>
+      <w:r>
+        <w:rPr>
+          <w:rStyle w:val="CommentReference"/>
+        </w:rPr>
+        <w:annotationRef/>
+      </w:r>
+      <w:r>
+        <w:t xml:space="preserve">In this table I would consistently use three decimals </w:t>
+      </w:r>
+    </w:p>
+  </w:comment>
+  <w:comment w:id="53" w:author="Buchanan, Erin M" w:date="2018-04-27T11:05:00Z" w:initials="BEM">
     <w:p>
       <w:pPr>
         <w:pStyle w:val="CommentText"/>
@@ -11918,6 +12888,7 @@
   <w15:commentEx w15:paraId="4F01F7CA" w15:done="0"/>
   <w15:commentEx w15:paraId="1EE6E19A" w15:done="0"/>
   <w15:commentEx w15:paraId="463360B1" w15:done="0"/>
+  <w15:commentEx w15:paraId="4DB0AC3F" w15:done="0"/>
   <w15:commentEx w15:paraId="6F623C27" w15:done="0"/>
   <w15:commentEx w15:paraId="67456266" w15:done="0"/>
   <w15:commentEx w15:paraId="1897AC2A" w15:done="0"/>
@@ -11926,9 +12897,11 @@
   <w15:commentEx w15:paraId="25C64644" w15:done="0"/>
   <w15:commentEx w15:paraId="254E7182" w15:done="0"/>
   <w15:commentEx w15:paraId="69C2DEBA" w15:done="0"/>
+  <w15:commentEx w15:paraId="48BC5DE7" w15:done="0"/>
   <w15:commentEx w15:paraId="063F51C7" w15:done="0"/>
   <w15:commentEx w15:paraId="5D8A6699" w15:done="0"/>
   <w15:commentEx w15:paraId="1F2CDCBA" w15:paraIdParent="5D8A6699" w15:done="0"/>
+  <w15:commentEx w15:paraId="4C3CF5FE" w15:done="0"/>
   <w15:commentEx w15:paraId="18D4D641" w15:done="0"/>
   <w15:commentEx w15:paraId="0AB53ECB" w15:done="0"/>
   <w15:commentEx w15:paraId="57B17BF6" w15:done="0"/>
@@ -11939,6 +12912,7 @@
   <w15:commentEx w15:paraId="3B971727" w15:done="0"/>
   <w15:commentEx w15:paraId="4B9DBA8B" w15:done="0"/>
   <w15:commentEx w15:paraId="0D76B666" w15:done="0"/>
+  <w15:commentEx w15:paraId="7AC7C7A0" w15:done="0"/>
   <w15:commentEx w15:paraId="07FB0742" w15:done="0"/>
   <w15:commentEx w15:paraId="785C6A7B" w15:done="0"/>
   <w15:commentEx w15:paraId="7C4DC20A" w15:done="0"/>
@@ -12149,7 +13123,7 @@
         <w:rFonts w:ascii="Times New Roman" w:hAnsi="Times New Roman" w:cs="Times New Roman"/>
         <w:noProof/>
       </w:rPr>
-      <w:t>9</w:t>
+      <w:t>12</w:t>
     </w:r>
     <w:r>
       <w:rPr>
@@ -13168,7 +14142,7 @@
 </file>
 
 <file path=customXml/itemProps1.xml><?xml version="1.0" encoding="utf-8"?>
-<ds:datastoreItem xmlns:ds="http://schemas.openxmlformats.org/officeDocument/2006/customXml" ds:itemID="{EBC8987B-F248-3A40-9253-A0CAAC855DD6}">
+<ds:datastoreItem xmlns:ds="http://schemas.openxmlformats.org/officeDocument/2006/customXml" ds:itemID="{C2B4D991-ECAA-3F4A-B441-F78E42BF099A}">
   <ds:schemaRefs>
     <ds:schemaRef ds:uri="http://schemas.openxmlformats.org/officeDocument/2006/bibliography"/>
   </ds:schemaRefs>

</xml_diff>